<commit_message>
* Initial commit of build script and scenario files * Adjusting Handouts * Changed to using the stop() method in scenarios so we can use the Run-Button instead of Act-Button
</commit_message>
<xml_diff>
--- a/handouts/handout-03-chapter-1-first-steps-to-greenfoot.docx
+++ b/handouts/handout-03-chapter-1-first-steps-to-greenfoot.docx
@@ -51,17 +51,8 @@
           <w:sz w:val="44"/>
           <w:lang w:val="en-US"/>
         </w:rPr>
-        <w:t xml:space="preserve">Getting Started with </w:t>
-      </w:r>
-      <w:proofErr w:type="spellStart"/>
-      <w:r>
-        <w:rPr>
-          <w:sz w:val="44"/>
-          <w:lang w:val="en-US"/>
-        </w:rPr>
-        <w:t>Greenfoot</w:t>
-      </w:r>
-      <w:proofErr w:type="spellEnd"/>
+        <w:t>Getting Started with Greenfoot</w:t>
+      </w:r>
       <w:r>
         <w:rPr>
           <w:rStyle w:val="Funotenzeichen"/>
@@ -80,55 +71,27 @@
         <w:rPr>
           <w:lang w:val="en-US"/>
         </w:rPr>
-        <w:t xml:space="preserve">Start </w:t>
-      </w:r>
-      <w:proofErr w:type="spellStart"/>
-      <w:r>
-        <w:rPr>
-          <w:lang w:val="en-US"/>
-        </w:rPr>
-        <w:t>Greenfoot</w:t>
-      </w:r>
-      <w:proofErr w:type="spellEnd"/>
-      <w:r>
-        <w:rPr>
-          <w:lang w:val="en-US"/>
-        </w:rPr>
-        <w:t>.</w:t>
-      </w:r>
-    </w:p>
-    <w:p>
-      <w:pPr>
-        <w:rPr>
-          <w:lang w:val="en-US"/>
-        </w:rPr>
-      </w:pPr>
-    </w:p>
-    <w:p>
-      <w:pPr>
-        <w:rPr>
-          <w:lang w:val="en-US"/>
-        </w:rPr>
-      </w:pPr>
-      <w:r>
-        <w:rPr>
-          <w:lang w:val="en-US"/>
-        </w:rPr>
-        <w:t xml:space="preserve">(If you open </w:t>
-      </w:r>
-      <w:proofErr w:type="spellStart"/>
-      <w:r>
-        <w:rPr>
-          <w:lang w:val="en-US"/>
-        </w:rPr>
-        <w:t>Greenfoot</w:t>
-      </w:r>
-      <w:proofErr w:type="spellEnd"/>
-      <w:r>
-        <w:rPr>
-          <w:lang w:val="en-US"/>
-        </w:rPr>
-        <w:t xml:space="preserve"> for the first time, a dialog box that asks what</w:t>
+        <w:t>Start Greenfoot.</w:t>
+      </w:r>
+    </w:p>
+    <w:p>
+      <w:pPr>
+        <w:rPr>
+          <w:lang w:val="en-US"/>
+        </w:rPr>
+      </w:pPr>
+    </w:p>
+    <w:p>
+      <w:pPr>
+        <w:rPr>
+          <w:lang w:val="en-US"/>
+        </w:rPr>
+      </w:pPr>
+      <w:r>
+        <w:rPr>
+          <w:lang w:val="en-US"/>
+        </w:rPr>
+        <w:t>(If you open Greenfoot for the first time, a dialog box that asks what</w:t>
       </w:r>
       <w:r>
         <w:rPr>
@@ -315,21 +278,7 @@
         <w:rPr>
           <w:lang w:val="en-US"/>
         </w:rPr>
-        <w:t xml:space="preserve"> appears in the main </w:t>
-      </w:r>
-      <w:proofErr w:type="spellStart"/>
-      <w:r>
-        <w:rPr>
-          <w:lang w:val="en-US"/>
-        </w:rPr>
-        <w:t>Greenfoot</w:t>
-      </w:r>
-      <w:proofErr w:type="spellEnd"/>
-      <w:r>
-        <w:rPr>
-          <w:lang w:val="en-US"/>
-        </w:rPr>
-        <w:t xml:space="preserve"> window similar to the following</w:t>
+        <w:t xml:space="preserve"> appears in the main Greenfoot window similar to the following</w:t>
       </w:r>
       <w:r>
         <w:rPr>
@@ -419,17 +368,9 @@
                               <w:r>
                                 <w:br/>
                               </w:r>
-                              <w:proofErr w:type="spellStart"/>
                               <w:r>
-                                <w:t>di</w:t>
+                                <w:t>diagram</w:t>
                               </w:r>
-                              <w:r>
-                                <w:t>a</w:t>
-                              </w:r>
-                              <w:r>
-                                <w:t>gram</w:t>
-                              </w:r>
-                              <w:proofErr w:type="spellEnd"/>
                             </w:p>
                           </w:txbxContent>
                         </wps:txbx>
@@ -478,22 +419,12 @@
                               <w:pPr>
                                 <w:jc w:val="center"/>
                               </w:pPr>
-                              <w:proofErr w:type="spellStart"/>
                               <w:r>
-                                <w:t>Greenfoot</w:t>
-                              </w:r>
-                              <w:proofErr w:type="spellEnd"/>
-                              <w:r>
-                                <w:t xml:space="preserve"> </w:t>
-                              </w:r>
-                              <w:proofErr w:type="spellStart"/>
-                              <w:r>
-                                <w:t>c</w:t>
+                                <w:t>Greenfoot c</w:t>
                               </w:r>
                               <w:r>
                                 <w:t>ontrols</w:t>
                               </w:r>
-                              <w:proofErr w:type="spellEnd"/>
                             </w:p>
                           </w:txbxContent>
                         </wps:txbx>
@@ -711,21 +642,7 @@
         <w:rPr>
           <w:lang w:val="en-US"/>
         </w:rPr>
-        <w:t xml:space="preserve">The </w:t>
-      </w:r>
-      <w:proofErr w:type="spellStart"/>
-      <w:r>
-        <w:rPr>
-          <w:lang w:val="en-US"/>
-        </w:rPr>
-        <w:t>Greenfoot</w:t>
-      </w:r>
-      <w:proofErr w:type="spellEnd"/>
-      <w:r>
-        <w:rPr>
-          <w:lang w:val="en-US"/>
-        </w:rPr>
-        <w:t xml:space="preserve"> window consists of three main areas and a few</w:t>
+        <w:t>The Greenfoot window consists of three main areas and a few</w:t>
       </w:r>
       <w:r>
         <w:rPr>
@@ -775,70 +692,19 @@
         <w:rPr>
           <w:lang w:val="en-US"/>
         </w:rPr>
-        <w:t xml:space="preserve">: The </w:t>
-      </w:r>
-      <w:r>
-        <w:rPr>
-          <w:lang w:val="en-US"/>
-        </w:rPr>
-        <w:t xml:space="preserve">largest area is called world. </w:t>
-      </w:r>
-      <w:r>
-        <w:t xml:space="preserve">This </w:t>
-      </w:r>
-      <w:proofErr w:type="spellStart"/>
-      <w:r>
-        <w:t>is</w:t>
-      </w:r>
-      <w:proofErr w:type="spellEnd"/>
-      <w:r>
-        <w:t xml:space="preserve"> </w:t>
-      </w:r>
-      <w:proofErr w:type="spellStart"/>
-      <w:r>
-        <w:t>the</w:t>
-      </w:r>
-      <w:proofErr w:type="spellEnd"/>
-      <w:r>
-        <w:t xml:space="preserve"> </w:t>
-      </w:r>
-      <w:proofErr w:type="spellStart"/>
-      <w:r>
-        <w:t>area</w:t>
-      </w:r>
-      <w:proofErr w:type="spellEnd"/>
-      <w:r>
-        <w:t xml:space="preserve"> when the program runs, we can see what happens. </w:t>
-      </w:r>
-      <w:r>
-        <w:rPr>
-          <w:lang w:val="en-US"/>
-        </w:rPr>
-        <w:t>In the Kara</w:t>
-      </w:r>
-      <w:r>
-        <w:rPr>
-          <w:lang w:val="en-US"/>
-        </w:rPr>
-        <w:t xml:space="preserve"> </w:t>
-      </w:r>
-      <w:r>
-        <w:rPr>
-          <w:lang w:val="en-US"/>
-        </w:rPr>
-        <w:t xml:space="preserve">scenario </w:t>
-      </w:r>
-      <w:r>
-        <w:rPr>
-          <w:lang w:val="en-US"/>
-        </w:rPr>
-        <w:t xml:space="preserve">it </w:t>
-      </w:r>
-      <w:r>
-        <w:rPr>
-          <w:lang w:val="en-US"/>
-        </w:rPr>
-        <w:t>is a green meadow with gridlines.</w:t>
+        <w:t xml:space="preserve">: The largest area is called world. </w:t>
+      </w:r>
+      <w:r>
+        <w:rPr>
+          <w:lang w:val="en-US"/>
+        </w:rPr>
+        <w:t xml:space="preserve">This is the area when the program runs, we can see what happens. </w:t>
+      </w:r>
+      <w:r>
+        <w:rPr>
+          <w:lang w:val="en-US"/>
+        </w:rPr>
+        <w:t>In the Kara scenario it is a green meadow with gridlines.</w:t>
       </w:r>
     </w:p>
     <w:p>
@@ -896,7 +762,6 @@
           <w:lang w:val="en-US"/>
         </w:rPr>
       </w:pPr>
-      <w:proofErr w:type="spellStart"/>
       <w:r>
         <w:rPr>
           <w:i/>
@@ -904,7 +769,6 @@
         </w:rPr>
         <w:t>Greenfoot</w:t>
       </w:r>
-      <w:proofErr w:type="spellEnd"/>
       <w:r>
         <w:rPr>
           <w:i/>
@@ -1050,236 +914,209 @@
       <w:pPr>
         <w:pStyle w:val="berschrift1"/>
       </w:pPr>
-      <w:proofErr w:type="spellStart"/>
       <w:r>
         <w:lastRenderedPageBreak/>
-        <w:t>Classes</w:t>
-      </w:r>
-      <w:proofErr w:type="spellEnd"/>
-      <w:r>
+        <w:t>Classes and Objects</w:t>
+      </w:r>
+    </w:p>
+    <w:p>
+      <w:pPr>
+        <w:rPr>
+          <w:lang w:val="en-US"/>
+        </w:rPr>
+      </w:pPr>
+      <w:r>
+        <w:rPr>
+          <w:lang w:val="en-US"/>
+        </w:rPr>
+        <w:t xml:space="preserve">For our projects we use the </w:t>
+      </w:r>
+      <w:r>
+        <w:rPr>
+          <w:b/>
+          <w:lang w:val="en-US"/>
+        </w:rPr>
+        <w:t>Java</w:t>
+      </w:r>
+      <w:r>
+        <w:rPr>
+          <w:lang w:val="en-US"/>
+        </w:rPr>
+        <w:t xml:space="preserve"> programming language. Java is a</w:t>
+      </w:r>
+      <w:r>
+        <w:rPr>
+          <w:lang w:val="en-US"/>
+        </w:rPr>
         <w:t xml:space="preserve"> </w:t>
       </w:r>
-      <w:proofErr w:type="spellStart"/>
-      <w:r>
+      <w:r>
+        <w:rPr>
+          <w:lang w:val="en-US"/>
+        </w:rPr>
+        <w:t>so-called object-oriented language. For o</w:t>
+      </w:r>
+      <w:r>
+        <w:rPr>
+          <w:lang w:val="en-US"/>
+        </w:rPr>
+        <w:t>b</w:t>
+      </w:r>
+      <w:r>
+        <w:rPr>
+          <w:lang w:val="en-US"/>
+        </w:rPr>
+        <w:t>ject-oriented</w:t>
+      </w:r>
+      <w:r>
+        <w:rPr>
+          <w:lang w:val="en-US"/>
+        </w:rPr>
+        <w:t xml:space="preserve"> </w:t>
+      </w:r>
+      <w:r>
+        <w:rPr>
+          <w:lang w:val="en-US"/>
+        </w:rPr>
+        <w:t>programming, the concepts of classes and objects are of fundamental importance.</w:t>
+      </w:r>
+    </w:p>
+    <w:p>
+      <w:pPr>
+        <w:rPr>
+          <w:lang w:val="en-US"/>
+        </w:rPr>
+      </w:pPr>
+      <w:r>
+        <w:rPr>
+          <w:lang w:val="en-US"/>
+        </w:rPr>
+        <w:t xml:space="preserve">Consider the </w:t>
+      </w:r>
+      <w:r>
+        <w:rPr>
+          <w:b/>
+          <w:lang w:val="en-US"/>
+        </w:rPr>
+        <w:t>class of Kara</w:t>
+      </w:r>
+      <w:r>
+        <w:rPr>
+          <w:lang w:val="en-US"/>
+        </w:rPr>
+        <w:t>. Kara is the class for the general concept</w:t>
+      </w:r>
+      <w:r>
+        <w:rPr>
+          <w:lang w:val="en-US"/>
+        </w:rPr>
+        <w:t xml:space="preserve"> </w:t>
+      </w:r>
+      <w:r>
+        <w:rPr>
+          <w:lang w:val="en-US"/>
+        </w:rPr>
+        <w:t xml:space="preserve">of a beetle - so to speak, </w:t>
+      </w:r>
+      <w:r>
+        <w:rPr>
+          <w:lang w:val="en-US"/>
+        </w:rPr>
+        <w:t>it</w:t>
+      </w:r>
+      <w:r>
+        <w:rPr>
+          <w:lang w:val="en-US"/>
+        </w:rPr>
+        <w:t xml:space="preserve"> is like a blu</w:t>
+      </w:r>
+      <w:r>
+        <w:rPr>
+          <w:lang w:val="en-US"/>
+        </w:rPr>
+        <w:t>e</w:t>
+      </w:r>
+      <w:r>
+        <w:rPr>
+          <w:lang w:val="en-US"/>
+        </w:rPr>
+        <w:t xml:space="preserve">print from which we can create individual beetles. The produced beetles are called </w:t>
+      </w:r>
+      <w:r>
+        <w:rPr>
+          <w:b/>
+          <w:lang w:val="en-US"/>
+        </w:rPr>
+        <w:t>objects</w:t>
+      </w:r>
+      <w:r>
+        <w:rPr>
+          <w:lang w:val="en-US"/>
+        </w:rPr>
+        <w:t xml:space="preserve"> </w:t>
+      </w:r>
+      <w:r>
+        <w:rPr>
+          <w:lang w:val="en-US"/>
+        </w:rPr>
+        <w:t>(or instances).</w:t>
+      </w:r>
+    </w:p>
+    <w:p>
+      <w:pPr>
+        <w:rPr>
+          <w:lang w:val="en-US"/>
+        </w:rPr>
+      </w:pPr>
+      <w:r>
+        <w:rPr>
+          <w:lang w:val="en-US"/>
+        </w:rPr>
+        <w:t>In Greenfoot, we creat</w:t>
+      </w:r>
+      <w:r>
+        <w:rPr>
+          <w:lang w:val="en-US"/>
+        </w:rPr>
+        <w:t xml:space="preserve">e new objects as follows: Right </w:t>
+      </w:r>
+      <w:r>
+        <w:rPr>
+          <w:lang w:val="en-US"/>
+        </w:rPr>
+        <w:t>click on the class of Kara</w:t>
+      </w:r>
+      <w:r>
+        <w:rPr>
+          <w:lang w:val="en-US"/>
+        </w:rPr>
+        <w:t xml:space="preserve"> |m</w:t>
+      </w:r>
+      <w:r>
+        <w:rPr>
+          <w:lang w:val="en-US"/>
+        </w:rPr>
+        <w:t xml:space="preserve">enu item </w:t>
+      </w:r>
+      <w:r>
+        <w:rPr>
+          <w:i/>
+          <w:lang w:val="en-US"/>
+        </w:rPr>
+        <w:t>new Kara ()</w:t>
+      </w:r>
+      <w:r>
+        <w:rPr>
+          <w:lang w:val="en-US"/>
+        </w:rPr>
+        <w:t xml:space="preserve">. Then move the object anywhere in the world </w:t>
+      </w:r>
+      <w:r>
+        <w:rPr>
+          <w:lang w:val="en-US"/>
+        </w:rPr>
         <w:t>and</w:t>
       </w:r>
-      <w:proofErr w:type="spellEnd"/>
-      <w:r>
-        <w:t xml:space="preserve"> Objects</w:t>
-      </w:r>
-    </w:p>
-    <w:p>
-      <w:pPr>
-        <w:rPr>
-          <w:lang w:val="en-US"/>
-        </w:rPr>
-      </w:pPr>
-      <w:r>
-        <w:rPr>
-          <w:lang w:val="en-US"/>
-        </w:rPr>
-        <w:t xml:space="preserve">For our projects we use the </w:t>
-      </w:r>
-      <w:r>
-        <w:rPr>
-          <w:b/>
-          <w:lang w:val="en-US"/>
-        </w:rPr>
-        <w:t>Java</w:t>
-      </w:r>
-      <w:r>
-        <w:rPr>
-          <w:lang w:val="en-US"/>
-        </w:rPr>
-        <w:t xml:space="preserve"> programming language. Java is a</w:t>
-      </w:r>
-      <w:r>
-        <w:rPr>
-          <w:lang w:val="en-US"/>
-        </w:rPr>
-        <w:t xml:space="preserve"> </w:t>
-      </w:r>
-      <w:r>
-        <w:rPr>
-          <w:lang w:val="en-US"/>
-        </w:rPr>
-        <w:t>so-called object-oriented language. For o</w:t>
-      </w:r>
-      <w:r>
-        <w:rPr>
-          <w:lang w:val="en-US"/>
-        </w:rPr>
-        <w:t>b</w:t>
-      </w:r>
-      <w:r>
-        <w:rPr>
-          <w:lang w:val="en-US"/>
-        </w:rPr>
-        <w:t>ject-oriented</w:t>
-      </w:r>
-      <w:r>
-        <w:rPr>
-          <w:lang w:val="en-US"/>
-        </w:rPr>
-        <w:t xml:space="preserve"> </w:t>
-      </w:r>
-      <w:r>
-        <w:rPr>
-          <w:lang w:val="en-US"/>
-        </w:rPr>
-        <w:t>programming, the concepts of classes and objects are of fundamental importance.</w:t>
-      </w:r>
-    </w:p>
-    <w:p>
-      <w:pPr>
-        <w:rPr>
-          <w:lang w:val="en-US"/>
-        </w:rPr>
-      </w:pPr>
-      <w:r>
-        <w:rPr>
-          <w:lang w:val="en-US"/>
-        </w:rPr>
-        <w:t xml:space="preserve">Consider the </w:t>
-      </w:r>
-      <w:r>
-        <w:rPr>
-          <w:b/>
-          <w:lang w:val="en-US"/>
-        </w:rPr>
-        <w:t>class of Kara</w:t>
-      </w:r>
-      <w:r>
-        <w:rPr>
-          <w:lang w:val="en-US"/>
-        </w:rPr>
-        <w:t>. Kara is the class for the general concept</w:t>
-      </w:r>
-      <w:r>
-        <w:rPr>
-          <w:lang w:val="en-US"/>
-        </w:rPr>
-        <w:t xml:space="preserve"> </w:t>
-      </w:r>
-      <w:r>
-        <w:rPr>
-          <w:lang w:val="en-US"/>
-        </w:rPr>
-        <w:t xml:space="preserve">of a beetle - so to speak, </w:t>
-      </w:r>
-      <w:r>
-        <w:rPr>
-          <w:lang w:val="en-US"/>
-        </w:rPr>
-        <w:t>it</w:t>
-      </w:r>
-      <w:r>
-        <w:rPr>
-          <w:lang w:val="en-US"/>
-        </w:rPr>
-        <w:t xml:space="preserve"> is like a blu</w:t>
-      </w:r>
-      <w:r>
-        <w:rPr>
-          <w:lang w:val="en-US"/>
-        </w:rPr>
-        <w:t>e</w:t>
-      </w:r>
-      <w:r>
-        <w:rPr>
-          <w:lang w:val="en-US"/>
-        </w:rPr>
-        <w:t xml:space="preserve">print from which we can create individual beetles. The produced beetles are called </w:t>
-      </w:r>
-      <w:r>
-        <w:rPr>
-          <w:b/>
-          <w:lang w:val="en-US"/>
-        </w:rPr>
-        <w:t>objects</w:t>
-      </w:r>
-      <w:r>
-        <w:rPr>
-          <w:lang w:val="en-US"/>
-        </w:rPr>
-        <w:t xml:space="preserve"> </w:t>
-      </w:r>
-      <w:r>
-        <w:rPr>
-          <w:lang w:val="en-US"/>
-        </w:rPr>
-        <w:t>(or instances).</w:t>
-      </w:r>
-    </w:p>
-    <w:p>
-      <w:pPr>
-        <w:rPr>
-          <w:lang w:val="en-US"/>
-        </w:rPr>
-      </w:pPr>
-      <w:r>
-        <w:rPr>
-          <w:lang w:val="en-US"/>
-        </w:rPr>
-        <w:t xml:space="preserve">In </w:t>
-      </w:r>
-      <w:proofErr w:type="spellStart"/>
-      <w:r>
-        <w:rPr>
-          <w:lang w:val="en-US"/>
-        </w:rPr>
-        <w:t>Greenfoot</w:t>
-      </w:r>
-      <w:proofErr w:type="spellEnd"/>
-      <w:r>
-        <w:rPr>
-          <w:lang w:val="en-US"/>
-        </w:rPr>
-        <w:t>, we creat</w:t>
-      </w:r>
-      <w:r>
-        <w:rPr>
-          <w:lang w:val="en-US"/>
-        </w:rPr>
-        <w:t xml:space="preserve">e new objects as follows: Right </w:t>
-      </w:r>
-      <w:r>
-        <w:rPr>
-          <w:lang w:val="en-US"/>
-        </w:rPr>
-        <w:t>click on the class of Kara</w:t>
-      </w:r>
-      <w:r>
-        <w:rPr>
-          <w:lang w:val="en-US"/>
-        </w:rPr>
-        <w:t xml:space="preserve"> |m</w:t>
-      </w:r>
-      <w:r>
-        <w:rPr>
-          <w:lang w:val="en-US"/>
-        </w:rPr>
-        <w:t xml:space="preserve">enu item </w:t>
-      </w:r>
-      <w:r>
-        <w:rPr>
-          <w:i/>
-          <w:lang w:val="en-US"/>
-        </w:rPr>
-        <w:t>new Kara ()</w:t>
-      </w:r>
-      <w:r>
-        <w:rPr>
-          <w:lang w:val="en-US"/>
-        </w:rPr>
-        <w:t xml:space="preserve">. Then move the object anywhere in the world </w:t>
-      </w:r>
-      <w:r>
-        <w:rPr>
-          <w:lang w:val="en-US"/>
-        </w:rPr>
-        <w:t>and</w:t>
-      </w:r>
       <w:r>
         <w:rPr>
           <w:lang w:val="en-US"/>
@@ -1288,6 +1125,11 @@
       </w:r>
     </w:p>
     <w:p>
+      <w:pPr>
+        <w:rPr>
+          <w:lang w:val="en-US"/>
+        </w:rPr>
+      </w:pPr>
       <w:r>
         <w:rPr>
           <w:noProof/>
@@ -1359,6 +1201,11 @@
       </w:r>
     </w:p>
     <w:p>
+      <w:pPr>
+        <w:rPr>
+          <w:lang w:val="en-US"/>
+        </w:rPr>
+      </w:pPr>
       <w:r>
         <w:rPr>
           <w:noProof/>
@@ -1498,13 +1345,40 @@
         </w:drawing>
       </w:r>
     </w:p>
-    <w:p/>
-    <w:p/>
-    <w:p/>
-    <w:p/>
+    <w:p>
+      <w:pPr>
+        <w:rPr>
+          <w:lang w:val="en-US"/>
+        </w:rPr>
+      </w:pPr>
+    </w:p>
+    <w:p>
+      <w:pPr>
+        <w:rPr>
+          <w:lang w:val="en-US"/>
+        </w:rPr>
+      </w:pPr>
+    </w:p>
+    <w:p>
+      <w:pPr>
+        <w:rPr>
+          <w:lang w:val="en-US"/>
+        </w:rPr>
+      </w:pPr>
+    </w:p>
+    <w:p>
+      <w:pPr>
+        <w:rPr>
+          <w:lang w:val="en-US"/>
+        </w:rPr>
+      </w:pPr>
+    </w:p>
     <w:p>
       <w:pPr>
         <w:pStyle w:val="Aufgabe"/>
+        <w:rPr>
+          <w:lang w:val="en-US"/>
+        </w:rPr>
       </w:pPr>
       <w:r>
         <w:rPr>
@@ -1514,6 +1388,7 @@
           <w:bCs w:val="0"/>
           <w:i/>
           <w:smallCaps/>
+          <w:lang w:val="en-US"/>
         </w:rPr>
         <w:t>Task</w:t>
       </w:r>
@@ -1525,6 +1400,7 @@
           <w:bCs w:val="0"/>
           <w:i/>
           <w:smallCaps/>
+          <w:lang w:val="en-US"/>
         </w:rPr>
         <w:t xml:space="preserve"> 1: </w:t>
       </w:r>
@@ -1606,41 +1482,28 @@
       <w:pPr>
         <w:pStyle w:val="berschrift1"/>
       </w:pPr>
-      <w:proofErr w:type="spellStart"/>
-      <w:r>
-        <w:t>Interacting</w:t>
-      </w:r>
-      <w:proofErr w:type="spellEnd"/>
-      <w:r>
+      <w:r>
+        <w:t>Interacting with Objects</w:t>
+      </w:r>
+    </w:p>
+    <w:p>
+      <w:pPr>
+        <w:rPr>
+          <w:lang w:val="en-US"/>
+        </w:rPr>
+      </w:pPr>
+      <w:r>
+        <w:rPr>
+          <w:lang w:val="en-US"/>
+        </w:rPr>
+        <w:t>To interact with objects in the world, we click with the right mouse</w:t>
+      </w:r>
+      <w:r>
+        <w:rPr>
+          <w:lang w:val="en-US"/>
+        </w:rPr>
         <w:t xml:space="preserve"> </w:t>
       </w:r>
-      <w:proofErr w:type="spellStart"/>
-      <w:r>
-        <w:t>with</w:t>
-      </w:r>
-      <w:proofErr w:type="spellEnd"/>
-      <w:r>
-        <w:t xml:space="preserve"> Objects</w:t>
-      </w:r>
-    </w:p>
-    <w:p>
-      <w:pPr>
-        <w:rPr>
-          <w:lang w:val="en-US"/>
-        </w:rPr>
-      </w:pPr>
-      <w:r>
-        <w:rPr>
-          <w:lang w:val="en-US"/>
-        </w:rPr>
-        <w:t>To interact with objects in the world, we click with the right mouse</w:t>
-      </w:r>
-      <w:r>
-        <w:rPr>
-          <w:lang w:val="en-US"/>
-        </w:rPr>
-        <w:t xml:space="preserve"> </w:t>
-      </w:r>
       <w:r>
         <w:rPr>
           <w:lang w:val="en-US"/>
@@ -1677,21 +1540,7 @@
         <w:rPr>
           <w:lang w:val="en-US"/>
         </w:rPr>
-        <w:t xml:space="preserve">bject menu of Kara shows us what </w:t>
-      </w:r>
-      <w:proofErr w:type="gramStart"/>
-      <w:r>
-        <w:rPr>
-          <w:lang w:val="en-US"/>
-        </w:rPr>
-        <w:t>can Kara</w:t>
-      </w:r>
-      <w:proofErr w:type="gramEnd"/>
-      <w:r>
-        <w:rPr>
-          <w:lang w:val="en-US"/>
-        </w:rPr>
-        <w:t xml:space="preserve"> do. </w:t>
+        <w:t xml:space="preserve">bject menu of Kara shows us what can Kara do. </w:t>
       </w:r>
       <w:r>
         <w:rPr>
@@ -1747,23 +1596,13 @@
         </w:rPr>
         <w:t xml:space="preserve"> </w:t>
       </w:r>
-      <w:proofErr w:type="gramStart"/>
       <w:r>
         <w:rPr>
           <w:rFonts w:ascii="Courier New" w:hAnsi="Courier New" w:cs="Courier New"/>
           <w:b/>
           <w:lang w:val="en-US"/>
         </w:rPr>
-        <w:t>move(</w:t>
-      </w:r>
-      <w:proofErr w:type="gramEnd"/>
-      <w:r>
-        <w:rPr>
-          <w:rFonts w:ascii="Courier New" w:hAnsi="Courier New" w:cs="Courier New"/>
-          <w:b/>
-          <w:lang w:val="en-US"/>
-        </w:rPr>
-        <w:t>)</w:t>
+        <w:t>move()</w:t>
       </w:r>
       <w:r>
         <w:rPr>
@@ -1798,82 +1637,24 @@
         <w:rPr>
           <w:lang w:val="en-US"/>
         </w:rPr>
-        <w:t xml:space="preserve">Place two </w:t>
-      </w:r>
-      <w:proofErr w:type="spellStart"/>
-      <w:r>
-        <w:rPr>
-          <w:lang w:val="en-US"/>
-        </w:rPr>
-        <w:t>Karas</w:t>
-      </w:r>
-      <w:proofErr w:type="spellEnd"/>
-      <w:r>
-        <w:rPr>
-          <w:lang w:val="en-US"/>
-        </w:rPr>
-        <w:t xml:space="preserve"> in your world and make sure that they face each other. </w:t>
-      </w:r>
-      <w:proofErr w:type="spellStart"/>
-      <w:r>
-        <w:t>Which</w:t>
-      </w:r>
-      <w:proofErr w:type="spellEnd"/>
-      <w:r>
-        <w:t xml:space="preserve"> </w:t>
-      </w:r>
-      <w:proofErr w:type="spellStart"/>
-      <w:r>
-        <w:t>method</w:t>
-      </w:r>
-      <w:proofErr w:type="spellEnd"/>
-      <w:r>
-        <w:t xml:space="preserve"> do </w:t>
-      </w:r>
-      <w:proofErr w:type="spellStart"/>
-      <w:r>
-        <w:t>you</w:t>
-      </w:r>
-      <w:proofErr w:type="spellEnd"/>
-      <w:r>
-        <w:t xml:space="preserve"> </w:t>
-      </w:r>
-      <w:proofErr w:type="spellStart"/>
-      <w:r>
-        <w:t>need</w:t>
-      </w:r>
-      <w:proofErr w:type="spellEnd"/>
-      <w:r>
-        <w:t>?</w:t>
+        <w:t xml:space="preserve">Place two Karas in your world and make sure that they face each other. </w:t>
+      </w:r>
+      <w:r>
+        <w:t>Which method do you need?</w:t>
       </w:r>
     </w:p>
     <w:p>
       <w:pPr>
         <w:pStyle w:val="Lsung"/>
       </w:pPr>
-      <w:proofErr w:type="spellStart"/>
-      <w:r>
-        <w:t>turnLeft</w:t>
-      </w:r>
-      <w:proofErr w:type="spellEnd"/>
-      <w:r>
-        <w:t xml:space="preserve">() </w:t>
-      </w:r>
-      <w:proofErr w:type="spellStart"/>
+      <w:r>
+        <w:t xml:space="preserve">turnLeft() </w:t>
+      </w:r>
       <w:r>
         <w:t>or</w:t>
       </w:r>
-      <w:proofErr w:type="spellEnd"/>
-      <w:r>
-        <w:t xml:space="preserve"> </w:t>
-      </w:r>
-      <w:proofErr w:type="spellStart"/>
-      <w:r>
-        <w:t>turnRight</w:t>
-      </w:r>
-      <w:proofErr w:type="spellEnd"/>
-      <w:r>
-        <w:t>()</w:t>
+      <w:r>
+        <w:t xml:space="preserve"> turnRight()</w:t>
       </w:r>
     </w:p>
     <w:p>
@@ -1908,46 +1689,45 @@
     <w:p>
       <w:pPr>
         <w:pStyle w:val="Lsung"/>
-      </w:pPr>
-      <w:proofErr w:type="spellStart"/>
-      <w:r>
+        <w:rPr>
+          <w:lang w:val="en-US"/>
+        </w:rPr>
+      </w:pPr>
+      <w:r>
+        <w:rPr>
+          <w:lang w:val="en-US"/>
+        </w:rPr>
         <w:t>Methods</w:t>
       </w:r>
-      <w:proofErr w:type="spellEnd"/>
-      <w:r>
+      <w:r>
+        <w:rPr>
+          <w:lang w:val="en-US"/>
+        </w:rPr>
         <w:t xml:space="preserve"> </w:t>
       </w:r>
-      <w:proofErr w:type="spellStart"/>
-      <w:r>
-        <w:t>with</w:t>
-      </w:r>
-      <w:proofErr w:type="spellEnd"/>
-      <w:r>
-        <w:t xml:space="preserve"> </w:t>
-      </w:r>
-      <w:proofErr w:type="spellStart"/>
-      <w:r>
+      <w:r>
+        <w:rPr>
+          <w:lang w:val="en-US"/>
+        </w:rPr>
+        <w:t xml:space="preserve">with </w:t>
+      </w:r>
+      <w:r>
+        <w:rPr>
+          <w:lang w:val="en-US"/>
+        </w:rPr>
         <w:t>void</w:t>
       </w:r>
-      <w:proofErr w:type="spellEnd"/>
-      <w:r>
+      <w:r>
+        <w:rPr>
+          <w:lang w:val="en-US"/>
+        </w:rPr>
         <w:t xml:space="preserve">: </w:t>
       </w:r>
-      <w:proofErr w:type="spellStart"/>
-      <w:r>
-        <w:t>Perform</w:t>
-      </w:r>
-      <w:proofErr w:type="spellEnd"/>
-      <w:r>
-        <w:t xml:space="preserve"> an </w:t>
-      </w:r>
-      <w:proofErr w:type="spellStart"/>
-      <w:r>
-        <w:t>action</w:t>
-      </w:r>
-      <w:proofErr w:type="spellEnd"/>
-      <w:r>
-        <w:t>.</w:t>
+      <w:r>
+        <w:rPr>
+          <w:lang w:val="en-US"/>
+        </w:rPr>
+        <w:t>Perform an action.</w:t>
       </w:r>
     </w:p>
     <w:p>
@@ -1961,18 +1741,8 @@
         <w:rPr>
           <w:lang w:val="en-US"/>
         </w:rPr>
-        <w:t xml:space="preserve">Methods with </w:t>
-      </w:r>
-      <w:proofErr w:type="spellStart"/>
-      <w:proofErr w:type="gramStart"/>
-      <w:r>
-        <w:rPr>
-          <w:lang w:val="en-US"/>
-        </w:rPr>
-        <w:t>boolean</w:t>
-      </w:r>
-      <w:proofErr w:type="spellEnd"/>
-      <w:proofErr w:type="gramEnd"/>
+        <w:t>Methods with boolean</w:t>
+      </w:r>
       <w:r>
         <w:rPr>
           <w:lang w:val="en-US"/>
@@ -2159,8 +1929,6 @@
         </w:rPr>
         <w:t xml:space="preserve">stated, we know that our method returns a result and also what type of result. The </w:t>
       </w:r>
-      <w:proofErr w:type="spellStart"/>
-      <w:proofErr w:type="gramStart"/>
       <w:r>
         <w:rPr>
           <w:rFonts w:ascii="Courier New" w:hAnsi="Courier New" w:cs="Courier New"/>
@@ -2169,8 +1937,6 @@
         </w:rPr>
         <w:t>boolean</w:t>
       </w:r>
-      <w:proofErr w:type="spellEnd"/>
-      <w:proofErr w:type="gramEnd"/>
       <w:r>
         <w:rPr>
           <w:lang w:val="en-US"/>
@@ -2242,109 +2008,47 @@
         <w:rPr>
           <w:lang w:val="en-US"/>
         </w:rPr>
-        <w:t xml:space="preserve">Right-click on the Kara object and </w:t>
-      </w:r>
-      <w:r>
-        <w:rPr>
-          <w:lang w:val="en-US"/>
-        </w:rPr>
-        <w:t>c</w:t>
-      </w:r>
-      <w:r>
-        <w:rPr>
-          <w:lang w:val="en-US"/>
-        </w:rPr>
-        <w:t xml:space="preserve">all the </w:t>
-      </w:r>
-      <w:proofErr w:type="spellStart"/>
-      <w:proofErr w:type="gramStart"/>
+        <w:t xml:space="preserve">Right-click on the Kara object and call the </w:t>
+      </w:r>
       <w:r>
         <w:rPr>
           <w:rFonts w:ascii="Courier New" w:hAnsi="Courier New" w:cs="Courier New"/>
           <w:b/>
-        </w:rPr>
-        <w:t>onLeaf</w:t>
-      </w:r>
-      <w:proofErr w:type="spellEnd"/>
+          <w:lang w:val="en-US"/>
+        </w:rPr>
+        <w:t>onLeaf()</w:t>
+      </w:r>
+      <w:r>
+        <w:rPr>
+          <w:lang w:val="en-US"/>
+        </w:rPr>
+        <w:t xml:space="preserve"> method. </w:t>
+      </w:r>
+      <w:r>
+        <w:rPr>
+          <w:lang w:val="en-US"/>
+        </w:rPr>
+        <w:t xml:space="preserve">Does it always return </w:t>
+      </w:r>
       <w:r>
         <w:rPr>
           <w:rFonts w:ascii="Courier New" w:hAnsi="Courier New" w:cs="Courier New"/>
           <w:b/>
-        </w:rPr>
-        <w:t>(</w:t>
-      </w:r>
-      <w:proofErr w:type="gramEnd"/>
-      <w:r>
-        <w:rPr>
-          <w:rFonts w:ascii="Courier New" w:hAnsi="Courier New" w:cs="Courier New"/>
-          <w:b/>
-        </w:rPr>
-        <w:t>)</w:t>
-      </w:r>
-      <w:r>
-        <w:rPr>
-          <w:lang w:val="en-US"/>
-        </w:rPr>
-        <w:t xml:space="preserve"> method. </w:t>
-      </w:r>
-      <w:proofErr w:type="spellStart"/>
-      <w:r>
-        <w:t>Does</w:t>
-      </w:r>
-      <w:proofErr w:type="spellEnd"/>
-      <w:r>
-        <w:t xml:space="preserve"> </w:t>
-      </w:r>
-      <w:proofErr w:type="spellStart"/>
-      <w:r>
-        <w:t>it</w:t>
-      </w:r>
-      <w:proofErr w:type="spellEnd"/>
-      <w:r>
-        <w:t xml:space="preserve"> </w:t>
-      </w:r>
-      <w:proofErr w:type="spellStart"/>
-      <w:r>
-        <w:t>always</w:t>
-      </w:r>
-      <w:proofErr w:type="spellEnd"/>
-      <w:r>
-        <w:t xml:space="preserve"> </w:t>
-      </w:r>
-      <w:proofErr w:type="spellStart"/>
-      <w:r>
-        <w:t>return</w:t>
-      </w:r>
-      <w:proofErr w:type="spellEnd"/>
-      <w:r>
-        <w:t xml:space="preserve"> </w:t>
-      </w:r>
-      <w:r>
-        <w:rPr>
-          <w:rFonts w:ascii="Courier New" w:hAnsi="Courier New" w:cs="Courier New"/>
-          <w:b/>
+          <w:lang w:val="en-US"/>
         </w:rPr>
         <w:t>false</w:t>
       </w:r>
       <w:r>
-        <w:t xml:space="preserve">? Or are </w:t>
-      </w:r>
-      <w:proofErr w:type="spellStart"/>
-      <w:r>
-        <w:t>the</w:t>
-      </w:r>
-      <w:r>
-        <w:t>re</w:t>
-      </w:r>
-      <w:proofErr w:type="spellEnd"/>
-      <w:r>
-        <w:t xml:space="preserve"> sit</w:t>
-      </w:r>
-      <w:r>
-        <w:t>u</w:t>
-      </w:r>
-      <w:r>
-        <w:t xml:space="preserve">ations where it returns </w:t>
+        <w:rPr>
+          <w:lang w:val="en-US"/>
+        </w:rPr>
+        <w:t xml:space="preserve">? </w:t>
+      </w:r>
+      <w:r>
+        <w:t>Or are the</w:t>
+      </w:r>
+      <w:r>
+        <w:t xml:space="preserve">re situations where it returns </w:t>
       </w:r>
       <w:r>
         <w:rPr>
@@ -2378,6 +2082,9 @@
           <w:ilvl w:val="0"/>
           <w:numId w:val="4"/>
         </w:numPr>
+        <w:rPr>
+          <w:lang w:val="en-US"/>
+        </w:rPr>
       </w:pPr>
       <w:r>
         <w:rPr>
@@ -2385,37 +2092,11 @@
         </w:rPr>
         <w:t xml:space="preserve">Add an additional tree to the world. </w:t>
       </w:r>
-      <w:proofErr w:type="spellStart"/>
-      <w:r>
-        <w:t>What</w:t>
-      </w:r>
-      <w:proofErr w:type="spellEnd"/>
-      <w:r>
-        <w:t xml:space="preserve"> </w:t>
-      </w:r>
-      <w:proofErr w:type="spellStart"/>
-      <w:r>
-        <w:t>method</w:t>
-      </w:r>
-      <w:proofErr w:type="spellEnd"/>
-      <w:r>
-        <w:t xml:space="preserve"> </w:t>
-      </w:r>
-      <w:proofErr w:type="spellStart"/>
-      <w:r>
-        <w:t>can</w:t>
-      </w:r>
-      <w:proofErr w:type="spellEnd"/>
-      <w:r>
-        <w:t xml:space="preserve"> </w:t>
-      </w:r>
-      <w:proofErr w:type="spellStart"/>
-      <w:r>
-        <w:t>you</w:t>
-      </w:r>
-      <w:proofErr w:type="spellEnd"/>
-      <w:r>
-        <w:t xml:space="preserve"> call to check if Kara is facing a tree?</w:t>
+      <w:r>
+        <w:rPr>
+          <w:lang w:val="en-US"/>
+        </w:rPr>
+        <w:t>What method can you call to check if Kara is facing a tree?</w:t>
       </w:r>
     </w:p>
     <w:p>
@@ -2425,22 +2106,12 @@
           <w:lang w:val="en-US"/>
         </w:rPr>
       </w:pPr>
-      <w:proofErr w:type="spellStart"/>
-      <w:proofErr w:type="gramStart"/>
-      <w:r>
-        <w:rPr>
-          <w:lang w:val="en-US"/>
-        </w:rPr>
-        <w:t>treeFront</w:t>
-      </w:r>
-      <w:proofErr w:type="spellEnd"/>
-      <w:r>
-        <w:rPr>
-          <w:lang w:val="en-US"/>
-        </w:rPr>
-        <w:t>()</w:t>
-      </w:r>
-      <w:proofErr w:type="gramEnd"/>
+      <w:r>
+        <w:rPr>
+          <w:lang w:val="en-US"/>
+        </w:rPr>
+        <w:t>treeFront()</w:t>
+      </w:r>
     </w:p>
     <w:p>
       <w:pPr>
@@ -2449,6 +2120,9 @@
           <w:ilvl w:val="0"/>
           <w:numId w:val="4"/>
         </w:numPr>
+        <w:rPr>
+          <w:lang w:val="en-US"/>
+        </w:rPr>
       </w:pPr>
       <w:r>
         <w:rPr>
@@ -2462,23 +2136,13 @@
         </w:rPr>
         <w:t xml:space="preserve">s </w:t>
       </w:r>
-      <w:proofErr w:type="gramStart"/>
       <w:r>
         <w:rPr>
           <w:rFonts w:ascii="Courier New" w:hAnsi="Courier New" w:cs="Courier New"/>
           <w:b/>
           <w:lang w:val="en-US"/>
         </w:rPr>
-        <w:t>move(</w:t>
-      </w:r>
-      <w:proofErr w:type="gramEnd"/>
-      <w:r>
-        <w:rPr>
-          <w:rFonts w:ascii="Courier New" w:hAnsi="Courier New" w:cs="Courier New"/>
-          <w:b/>
-          <w:lang w:val="en-US"/>
-        </w:rPr>
-        <w:t>)</w:t>
+        <w:t>move()</w:t>
       </w:r>
       <w:r>
         <w:rPr>
@@ -2788,13 +2452,8 @@
             <w:pPr>
               <w:spacing w:before="120" w:after="120"/>
             </w:pPr>
-            <w:proofErr w:type="spellStart"/>
             <w:r>
-              <w:t>rotation</w:t>
-            </w:r>
-            <w:proofErr w:type="spellEnd"/>
-            <w:r>
-              <w:t xml:space="preserve">: </w:t>
+              <w:t xml:space="preserve">rotation: </w:t>
             </w:r>
             <w:r>
               <w:rPr>
@@ -2840,13 +2499,8 @@
             <w:pPr>
               <w:spacing w:before="120" w:after="120"/>
             </w:pPr>
-            <w:proofErr w:type="spellStart"/>
             <w:r>
-              <w:t>rotation</w:t>
-            </w:r>
-            <w:proofErr w:type="spellEnd"/>
-            <w:r>
-              <w:t xml:space="preserve">: </w:t>
+              <w:t xml:space="preserve">rotation: </w:t>
             </w:r>
             <w:r>
               <w:rPr>
@@ -2870,25 +2524,35 @@
         <w:rPr>
           <w:lang w:val="en-US"/>
         </w:rPr>
-        <w:t xml:space="preserve">Note: The first field in the top left corner </w:t>
-      </w:r>
-      <w:proofErr w:type="spellStart"/>
-      <w:r>
-        <w:rPr>
-          <w:lang w:val="en-US"/>
-        </w:rPr>
-        <w:t>hast he</w:t>
-      </w:r>
-      <w:proofErr w:type="spellEnd"/>
-      <w:r>
-        <w:rPr>
-          <w:lang w:val="en-US"/>
-        </w:rPr>
-        <w:t xml:space="preserve"> coordinates (0, 0) and NOT (1, 1)!</w:t>
-      </w:r>
-    </w:p>
-    <w:p/>
-    <w:p/>
+        <w:t>Note: The first field in the top left corner has</w:t>
+      </w:r>
+      <w:r>
+        <w:rPr>
+          <w:lang w:val="en-US"/>
+        </w:rPr>
+        <w:t xml:space="preserve"> t</w:t>
+      </w:r>
+      <w:r>
+        <w:rPr>
+          <w:lang w:val="en-US"/>
+        </w:rPr>
+        <w:t>he coordinates (0, 0) and NOT (1, 1)!</w:t>
+      </w:r>
+    </w:p>
+    <w:p>
+      <w:pPr>
+        <w:rPr>
+          <w:lang w:val="en-US"/>
+        </w:rPr>
+      </w:pPr>
+    </w:p>
+    <w:p>
+      <w:pPr>
+        <w:rPr>
+          <w:lang w:val="en-US"/>
+        </w:rPr>
+      </w:pPr>
+    </w:p>
     <w:p>
       <w:pPr>
         <w:pStyle w:val="berschrift1"/>
@@ -2907,16 +2571,8 @@
         <w:rPr>
           <w:lang w:val="en-US"/>
         </w:rPr>
-        <w:t xml:space="preserve"> in </w:t>
-      </w:r>
-      <w:proofErr w:type="spellStart"/>
-      <w:r>
-        <w:rPr>
-          <w:lang w:val="en-US"/>
-        </w:rPr>
-        <w:t>Greenfoot</w:t>
-      </w:r>
-      <w:proofErr w:type="spellEnd"/>
+        <w:t xml:space="preserve"> in Greenfoot</w:t>
+      </w:r>
     </w:p>
     <w:p>
       <w:pPr>
@@ -3029,22 +2685,18 @@
                               <w:pPr>
                                 <w:jc w:val="center"/>
                               </w:pPr>
-                              <w:proofErr w:type="spellStart"/>
                               <w:r>
                                 <w:rPr>
                                   <w:b/>
                                 </w:rPr>
                                 <w:t>red</w:t>
                               </w:r>
-                              <w:proofErr w:type="spellEnd"/>
                               <w:r>
                                 <w:t xml:space="preserve"> (</w:t>
                               </w:r>
-                              <w:proofErr w:type="spellStart"/>
                               <w:r>
                                 <w:t>MyKara</w:t>
                               </w:r>
-                              <w:proofErr w:type="spellEnd"/>
                               <w:r>
                                 <w:t>)</w:t>
                               </w:r>
@@ -3160,21 +2812,7 @@
         <w:rPr>
           <w:lang w:val="en-US"/>
         </w:rPr>
-        <w:t xml:space="preserve">clicks. </w:t>
-      </w:r>
-      <w:proofErr w:type="gramStart"/>
-      <w:r>
-        <w:rPr>
-          <w:lang w:val="en-US"/>
-        </w:rPr>
-        <w:t>But</w:t>
-      </w:r>
-      <w:proofErr w:type="gramEnd"/>
-      <w:r>
-        <w:rPr>
-          <w:lang w:val="en-US"/>
-        </w:rPr>
-        <w:t xml:space="preserve"> there is another possibility, namely by writing programs.</w:t>
+        <w:t>clicks. But there is another possibility, namely by writing programs.</w:t>
       </w:r>
     </w:p>
     <w:p>
@@ -3202,7 +2840,6 @@
         </w:rPr>
         <w:t xml:space="preserve"> (</w:t>
       </w:r>
-      <w:proofErr w:type="spellStart"/>
       <w:r>
         <w:rPr>
           <w:b/>
@@ -3210,7 +2847,6 @@
         </w:rPr>
         <w:t>MyKara</w:t>
       </w:r>
-      <w:proofErr w:type="spellEnd"/>
       <w:r>
         <w:rPr>
           <w:lang w:val="en-US"/>
@@ -3267,7 +2903,6 @@
         </w:rPr>
         <w:t xml:space="preserve">Place a </w:t>
       </w:r>
-      <w:proofErr w:type="spellStart"/>
       <w:r>
         <w:rPr>
           <w:b/>
@@ -3275,7 +2910,6 @@
         </w:rPr>
         <w:t>MyKara</w:t>
       </w:r>
-      <w:proofErr w:type="spellEnd"/>
       <w:r>
         <w:rPr>
           <w:lang w:val="en-US"/>
@@ -3299,13 +2933,8 @@
       <w:pPr>
         <w:pStyle w:val="Lsung"/>
       </w:pPr>
-      <w:proofErr w:type="spellStart"/>
-      <w:r>
-        <w:t>act</w:t>
-      </w:r>
-      <w:proofErr w:type="spellEnd"/>
-      <w:r>
-        <w:t>()</w:t>
+      <w:r>
+        <w:t>act()</w:t>
       </w:r>
     </w:p>
     <w:p>
@@ -3331,21 +2960,8 @@
         <w:pStyle w:val="Lsung"/>
       </w:pPr>
       <w:r>
-        <w:t xml:space="preserve">Move, turn </w:t>
-      </w:r>
-      <w:proofErr w:type="spellStart"/>
-      <w:r>
-        <w:t>right</w:t>
-      </w:r>
-      <w:proofErr w:type="spellEnd"/>
-      <w:r>
-        <w:t xml:space="preserve">, </w:t>
-      </w:r>
-      <w:proofErr w:type="spellStart"/>
-      <w:r>
-        <w:t>move</w:t>
-      </w:r>
-      <w:proofErr w:type="spellEnd"/>
+        <w:t>Move, turn right, move</w:t>
+      </w:r>
     </w:p>
     <w:p>
       <w:pPr>
@@ -3375,21 +2991,7 @@
         <w:rPr>
           <w:lang w:val="en-US"/>
         </w:rPr>
-        <w:t xml:space="preserve"> in the </w:t>
-      </w:r>
-      <w:proofErr w:type="spellStart"/>
-      <w:r>
-        <w:rPr>
-          <w:lang w:val="en-US"/>
-        </w:rPr>
-        <w:t>Greenfoot</w:t>
-      </w:r>
-      <w:proofErr w:type="spellEnd"/>
-      <w:r>
-        <w:rPr>
-          <w:lang w:val="en-US"/>
-        </w:rPr>
-        <w:t xml:space="preserve"> control</w:t>
+        <w:t xml:space="preserve"> in the Greenfoot control</w:t>
       </w:r>
       <w:r>
         <w:rPr>
@@ -3415,21 +3017,7 @@
         <w:rPr>
           <w:lang w:val="en-US"/>
         </w:rPr>
-        <w:t xml:space="preserve">The same as before, the </w:t>
-      </w:r>
-      <w:proofErr w:type="gramStart"/>
-      <w:r>
-        <w:rPr>
-          <w:lang w:val="en-US"/>
-        </w:rPr>
-        <w:t>act(</w:t>
-      </w:r>
-      <w:proofErr w:type="gramEnd"/>
-      <w:r>
-        <w:rPr>
-          <w:lang w:val="en-US"/>
-        </w:rPr>
-        <w:t>) Method is called</w:t>
+        <w:t>The same as before, the act() Method is called</w:t>
       </w:r>
     </w:p>
     <w:p>
@@ -3476,19 +3064,11 @@
           <w:lang w:val="en-US"/>
         </w:rPr>
       </w:pPr>
-      <w:proofErr w:type="gramStart"/>
-      <w:r>
-        <w:rPr>
-          <w:lang w:val="en-US"/>
-        </w:rPr>
-        <w:t>act(</w:t>
-      </w:r>
-      <w:proofErr w:type="gramEnd"/>
-      <w:r>
-        <w:rPr>
-          <w:lang w:val="en-US"/>
-        </w:rPr>
-        <w:t>) is called again and again until the pause button is clicked</w:t>
+      <w:r>
+        <w:rPr>
+          <w:lang w:val="en-US"/>
+        </w:rPr>
+        <w:t>act() is called again and again until the pause button is clicked</w:t>
       </w:r>
     </w:p>
     <w:p>
@@ -3541,28 +3121,19 @@
           <w:i/>
           <w:lang w:val="en-US"/>
         </w:rPr>
-        <w:t xml:space="preserve"> on </w:t>
-      </w:r>
-      <w:proofErr w:type="spellStart"/>
+        <w:t xml:space="preserve"> on MyKara</w:t>
+      </w:r>
+      <w:r>
+        <w:rPr>
+          <w:lang w:val="en-US"/>
+        </w:rPr>
+        <w:t xml:space="preserve"> and then </w:t>
+      </w:r>
       <w:r>
         <w:rPr>
           <w:i/>
           <w:lang w:val="en-US"/>
         </w:rPr>
-        <w:t>MyKara</w:t>
-      </w:r>
-      <w:proofErr w:type="spellEnd"/>
-      <w:r>
-        <w:rPr>
-          <w:lang w:val="en-US"/>
-        </w:rPr>
-        <w:t xml:space="preserve"> and then </w:t>
-      </w:r>
-      <w:r>
-        <w:rPr>
-          <w:i/>
-          <w:lang w:val="en-US"/>
-        </w:rPr>
         <w:t>inherited from Kara</w:t>
       </w:r>
       <w:r>
@@ -3586,38 +3157,17 @@
         </w:rPr>
       </w:pPr>
       <w:r>
-        <w:t xml:space="preserve">All </w:t>
-      </w:r>
-      <w:proofErr w:type="spellStart"/>
-      <w:r>
-        <w:t>methods</w:t>
-      </w:r>
-      <w:proofErr w:type="spellEnd"/>
-      <w:r>
-        <w:t xml:space="preserve"> </w:t>
-      </w:r>
-      <w:proofErr w:type="spellStart"/>
-      <w:r>
-        <w:t>from</w:t>
-      </w:r>
-      <w:proofErr w:type="spellEnd"/>
-      <w:r>
-        <w:t xml:space="preserve"> Kara. </w:t>
-      </w:r>
-      <w:r>
-        <w:rPr>
-          <w:lang w:val="en-US"/>
-        </w:rPr>
-        <w:t xml:space="preserve">They can directly be used by </w:t>
-      </w:r>
-      <w:proofErr w:type="spellStart"/>
-      <w:r>
-        <w:rPr>
-          <w:lang w:val="en-US"/>
-        </w:rPr>
-        <w:t>MyKara</w:t>
-      </w:r>
-      <w:proofErr w:type="spellEnd"/>
+        <w:rPr>
+          <w:lang w:val="en-US"/>
+        </w:rPr>
+        <w:t xml:space="preserve">All methods from Kara. </w:t>
+      </w:r>
+      <w:r>
+        <w:rPr>
+          <w:lang w:val="en-US"/>
+        </w:rPr>
+        <w:t>They can directly be used by MyKara</w:t>
+      </w:r>
     </w:p>
     <w:p>
       <w:pPr>
@@ -3645,55 +3195,38 @@
         </w:rPr>
         <w:t xml:space="preserve">We have just used the </w:t>
       </w:r>
-      <w:proofErr w:type="gramStart"/>
       <w:r>
         <w:rPr>
           <w:rFonts w:ascii="Courier New" w:hAnsi="Courier New" w:cs="Courier New"/>
           <w:b/>
           <w:lang w:val="en-US"/>
         </w:rPr>
-        <w:t>act(</w:t>
-      </w:r>
-      <w:proofErr w:type="gramEnd"/>
-      <w:r>
-        <w:rPr>
-          <w:rFonts w:ascii="Courier New" w:hAnsi="Courier New" w:cs="Courier New"/>
+        <w:t>act()</w:t>
+      </w:r>
+      <w:r>
+        <w:rPr>
+          <w:lang w:val="en-US"/>
+        </w:rPr>
+        <w:t xml:space="preserve"> method so far. Now let's see where the behavior of this method is pr</w:t>
+      </w:r>
+      <w:r>
+        <w:rPr>
+          <w:lang w:val="en-US"/>
+        </w:rPr>
+        <w:t>o</w:t>
+      </w:r>
+      <w:r>
+        <w:rPr>
+          <w:lang w:val="en-US"/>
+        </w:rPr>
+        <w:t xml:space="preserve">grammed. For this we need to open the </w:t>
+      </w:r>
+      <w:r>
+        <w:rPr>
           <w:b/>
           <w:lang w:val="en-US"/>
         </w:rPr>
-        <w:t>)</w:t>
-      </w:r>
-      <w:r>
-        <w:rPr>
-          <w:lang w:val="en-US"/>
-        </w:rPr>
-        <w:t xml:space="preserve"> method so far. Now let's see where the behavior of this method is pr</w:t>
-      </w:r>
-      <w:r>
-        <w:rPr>
-          <w:lang w:val="en-US"/>
-        </w:rPr>
-        <w:t>o</w:t>
-      </w:r>
-      <w:r>
-        <w:rPr>
-          <w:lang w:val="en-US"/>
-        </w:rPr>
-        <w:t xml:space="preserve">grammed. For this we need to open the </w:t>
-      </w:r>
-      <w:r>
-        <w:rPr>
-          <w:b/>
-          <w:lang w:val="en-US"/>
-        </w:rPr>
-        <w:t xml:space="preserve">source </w:t>
-      </w:r>
-      <w:r>
-        <w:rPr>
-          <w:b/>
-          <w:lang w:val="en-US"/>
-        </w:rPr>
-        <w:t>code</w:t>
+        <w:t>source code</w:t>
       </w:r>
       <w:r>
         <w:rPr>
@@ -3706,62 +3239,38 @@
           <w:i/>
           <w:lang w:val="en-US"/>
         </w:rPr>
-        <w:t xml:space="preserve">Right-click on the class </w:t>
-      </w:r>
-      <w:proofErr w:type="spellStart"/>
+        <w:t>Right-click on the class MyKara</w:t>
+      </w:r>
+      <w:r>
+        <w:rPr>
+          <w:lang w:val="en-US"/>
+        </w:rPr>
+        <w:t xml:space="preserve"> </w:t>
+      </w:r>
+      <w:r>
+        <w:rPr>
+          <w:lang w:val="en-US"/>
+        </w:rPr>
+        <w:t>then</w:t>
+      </w:r>
+      <w:r>
+        <w:rPr>
+          <w:lang w:val="en-US"/>
+        </w:rPr>
+        <w:t xml:space="preserve"> </w:t>
+      </w:r>
+      <w:r>
+        <w:rPr>
+          <w:lang w:val="en-US"/>
+        </w:rPr>
+        <w:t xml:space="preserve">choose </w:t>
+      </w:r>
       <w:r>
         <w:rPr>
           <w:i/>
           <w:lang w:val="en-US"/>
         </w:rPr>
-        <w:t>MyKara</w:t>
-      </w:r>
-      <w:proofErr w:type="spellEnd"/>
-      <w:r>
-        <w:rPr>
-          <w:lang w:val="en-US"/>
-        </w:rPr>
-        <w:t xml:space="preserve"> </w:t>
-      </w:r>
-      <w:r>
-        <w:rPr>
-          <w:lang w:val="en-US"/>
-        </w:rPr>
-        <w:t>then</w:t>
-      </w:r>
-      <w:r>
-        <w:rPr>
-          <w:lang w:val="en-US"/>
-        </w:rPr>
-        <w:t xml:space="preserve"> </w:t>
-      </w:r>
-      <w:proofErr w:type="gramStart"/>
-      <w:r>
-        <w:rPr>
-          <w:lang w:val="en-US"/>
-        </w:rPr>
-        <w:t>choose</w:t>
-      </w:r>
-      <w:proofErr w:type="gramEnd"/>
-      <w:r>
-        <w:rPr>
-          <w:lang w:val="en-US"/>
-        </w:rPr>
-        <w:t xml:space="preserve"> </w:t>
-      </w:r>
-      <w:r>
-        <w:rPr>
-          <w:i/>
-          <w:lang w:val="en-US"/>
-        </w:rPr>
-        <w:t>O</w:t>
-      </w:r>
-      <w:r>
-        <w:rPr>
-          <w:i/>
-          <w:lang w:val="en-US"/>
-        </w:rPr>
-        <w:t>pen editor</w:t>
+        <w:t>Open editor</w:t>
       </w:r>
       <w:r>
         <w:rPr>
@@ -3894,178 +3403,136 @@
         </w:rPr>
         <w:t xml:space="preserve"> where the method </w:t>
       </w:r>
-      <w:proofErr w:type="gramStart"/>
       <w:r>
         <w:rPr>
           <w:rFonts w:ascii="Courier New" w:hAnsi="Courier New" w:cs="Courier New"/>
           <w:b/>
           <w:lang w:val="en-US"/>
         </w:rPr>
-        <w:t>act(</w:t>
-      </w:r>
-      <w:proofErr w:type="gramEnd"/>
+        <w:t>act()</w:t>
+      </w:r>
+      <w:r>
+        <w:rPr>
+          <w:lang w:val="en-US"/>
+        </w:rPr>
+        <w:t xml:space="preserve"> is defined. Here, the three commands: </w:t>
+      </w:r>
       <w:r>
         <w:rPr>
           <w:rFonts w:ascii="Courier New" w:hAnsi="Courier New" w:cs="Courier New"/>
           <w:b/>
           <w:lang w:val="en-US"/>
         </w:rPr>
-        <w:t>)</w:t>
-      </w:r>
-      <w:r>
-        <w:rPr>
-          <w:lang w:val="en-US"/>
-        </w:rPr>
-        <w:t xml:space="preserve"> is defined. Here, the three commands: </w:t>
-      </w:r>
-      <w:proofErr w:type="gramStart"/>
+        <w:t>move()</w:t>
+      </w:r>
+      <w:r>
+        <w:rPr>
+          <w:lang w:val="en-US"/>
+        </w:rPr>
+        <w:t xml:space="preserve">, </w:t>
+      </w:r>
       <w:r>
         <w:rPr>
           <w:rFonts w:ascii="Courier New" w:hAnsi="Courier New" w:cs="Courier New"/>
           <w:b/>
           <w:lang w:val="en-US"/>
         </w:rPr>
-        <w:t>move(</w:t>
-      </w:r>
-      <w:proofErr w:type="gramEnd"/>
+        <w:t>turnRight()</w:t>
+      </w:r>
+      <w:r>
+        <w:rPr>
+          <w:lang w:val="en-US"/>
+        </w:rPr>
+        <w:t xml:space="preserve"> and </w:t>
+      </w:r>
       <w:r>
         <w:rPr>
           <w:rFonts w:ascii="Courier New" w:hAnsi="Courier New" w:cs="Courier New"/>
           <w:b/>
           <w:lang w:val="en-US"/>
         </w:rPr>
-        <w:t>)</w:t>
-      </w:r>
-      <w:r>
-        <w:rPr>
-          <w:lang w:val="en-US"/>
-        </w:rPr>
-        <w:t xml:space="preserve">, </w:t>
-      </w:r>
-      <w:proofErr w:type="spellStart"/>
-      <w:r>
-        <w:rPr>
-          <w:rFonts w:ascii="Courier New" w:hAnsi="Courier New" w:cs="Courier New"/>
+        <w:t>move()</w:t>
+      </w:r>
+      <w:r>
+        <w:rPr>
+          <w:lang w:val="en-US"/>
+        </w:rPr>
+        <w:t xml:space="preserve"> are called. You can now modify and extend these commands.</w:t>
+      </w:r>
+      <w:r>
+        <w:rPr>
+          <w:lang w:val="en-US"/>
+        </w:rPr>
+        <w:br/>
+      </w:r>
+    </w:p>
+    <w:p>
+      <w:pPr>
+        <w:rPr>
+          <w:lang w:val="en-US"/>
+        </w:rPr>
+      </w:pPr>
+      <w:r>
+        <w:rPr>
+          <w:lang w:val="en-US"/>
+        </w:rPr>
+        <w:t>When you have finished making changes</w:t>
+      </w:r>
+      <w:r>
+        <w:rPr>
+          <w:lang w:val="en-US"/>
+        </w:rPr>
+        <w:t>,</w:t>
+      </w:r>
+      <w:r>
+        <w:rPr>
+          <w:lang w:val="en-US"/>
+        </w:rPr>
+        <w:t xml:space="preserve"> close the </w:t>
+      </w:r>
+      <w:r>
+        <w:rPr>
+          <w:lang w:val="en-US"/>
+        </w:rPr>
+        <w:t xml:space="preserve">editor </w:t>
+      </w:r>
+      <w:r>
+        <w:rPr>
+          <w:lang w:val="en-US"/>
+        </w:rPr>
+        <w:t xml:space="preserve">window. You will notice that the class is shown </w:t>
+      </w:r>
+      <w:r>
+        <w:rPr>
+          <w:lang w:val="en-US"/>
+        </w:rPr>
+        <w:t>with gray stripes</w:t>
+      </w:r>
+      <w:r>
+        <w:rPr>
+          <w:lang w:val="en-US"/>
+        </w:rPr>
+        <w:t xml:space="preserve">. This is an indication that the class has been modified and now needs to be </w:t>
+      </w:r>
+      <w:r>
+        <w:rPr>
           <w:b/>
           <w:lang w:val="en-US"/>
         </w:rPr>
-        <w:t>turnRight</w:t>
-      </w:r>
-      <w:proofErr w:type="spellEnd"/>
-      <w:r>
-        <w:rPr>
-          <w:rFonts w:ascii="Courier New" w:hAnsi="Courier New" w:cs="Courier New"/>
+        <w:t>com</w:t>
+      </w:r>
+      <w:r>
+        <w:rPr>
           <w:b/>
           <w:lang w:val="en-US"/>
         </w:rPr>
-        <w:t>()</w:t>
-      </w:r>
-      <w:r>
-        <w:rPr>
-          <w:lang w:val="en-US"/>
-        </w:rPr>
-        <w:t xml:space="preserve"> and </w:t>
-      </w:r>
-      <w:r>
-        <w:rPr>
-          <w:rFonts w:ascii="Courier New" w:hAnsi="Courier New" w:cs="Courier New"/>
-          <w:b/>
-          <w:lang w:val="en-US"/>
-        </w:rPr>
-        <w:t>move()</w:t>
-      </w:r>
-      <w:r>
-        <w:rPr>
-          <w:lang w:val="en-US"/>
-        </w:rPr>
-        <w:t xml:space="preserve"> are called. You can now modify and extend these commands.</w:t>
-      </w:r>
-      <w:r>
-        <w:rPr>
-          <w:lang w:val="en-US"/>
-        </w:rPr>
-        <w:br/>
-      </w:r>
-    </w:p>
-    <w:p>
-      <w:pPr>
-        <w:rPr>
-          <w:lang w:val="en-US"/>
-        </w:rPr>
-      </w:pPr>
-      <w:r>
-        <w:rPr>
-          <w:lang w:val="en-US"/>
-        </w:rPr>
-        <w:t>When you have finished making changes</w:t>
-      </w:r>
-      <w:r>
-        <w:rPr>
-          <w:lang w:val="en-US"/>
-        </w:rPr>
-        <w:t>,</w:t>
-      </w:r>
-      <w:r>
-        <w:rPr>
-          <w:lang w:val="en-US"/>
-        </w:rPr>
-        <w:t xml:space="preserve"> close the </w:t>
-      </w:r>
-      <w:r>
-        <w:rPr>
-          <w:lang w:val="en-US"/>
-        </w:rPr>
-        <w:t xml:space="preserve">editor </w:t>
-      </w:r>
-      <w:r>
-        <w:rPr>
-          <w:lang w:val="en-US"/>
-        </w:rPr>
-        <w:t xml:space="preserve">window. You will notice that the class is shown </w:t>
-      </w:r>
-      <w:r>
-        <w:rPr>
-          <w:lang w:val="en-US"/>
-        </w:rPr>
-        <w:t>with gray stripes</w:t>
-      </w:r>
-      <w:r>
-        <w:rPr>
-          <w:lang w:val="en-US"/>
-        </w:rPr>
-        <w:t xml:space="preserve">. This is an indication that the class has been modified and now needs to be </w:t>
-      </w:r>
-      <w:r>
-        <w:rPr>
-          <w:b/>
-          <w:lang w:val="en-US"/>
-        </w:rPr>
-        <w:t>com</w:t>
-      </w:r>
-      <w:r>
-        <w:rPr>
-          <w:b/>
-          <w:lang w:val="en-US"/>
-        </w:rPr>
         <w:t>piled</w:t>
       </w:r>
       <w:r>
         <w:rPr>
           <w:lang w:val="en-US"/>
         </w:rPr>
-        <w:t>. Compiling is a process of translation: the source code of the class is translated into m</w:t>
-      </w:r>
-      <w:r>
-        <w:rPr>
-          <w:lang w:val="en-US"/>
-        </w:rPr>
-        <w:t>a</w:t>
-      </w:r>
-      <w:r>
-        <w:rPr>
-          <w:lang w:val="en-US"/>
-        </w:rPr>
-        <w:t>chine</w:t>
+        <w:t>. Compiling is a process of translation: the source code of the class is translated into machine</w:t>
       </w:r>
       <w:r>
         <w:rPr>
@@ -4090,21 +3557,7 @@
         <w:rPr>
           <w:lang w:val="en-US"/>
         </w:rPr>
-        <w:t xml:space="preserve">The classes in </w:t>
-      </w:r>
-      <w:proofErr w:type="spellStart"/>
-      <w:r>
-        <w:rPr>
-          <w:lang w:val="en-US"/>
-        </w:rPr>
-        <w:t>Greenfoot</w:t>
-      </w:r>
-      <w:proofErr w:type="spellEnd"/>
-      <w:r>
-        <w:rPr>
-          <w:lang w:val="en-US"/>
-        </w:rPr>
-        <w:t xml:space="preserve"> a</w:t>
+        <w:t>The classes in Greenfoot a</w:t>
       </w:r>
       <w:r>
         <w:rPr>
@@ -4177,14 +3630,14 @@
         <w:rPr>
           <w:b/>
           <w:noProof/>
-          <w:lang w:eastAsia="de-CH" w:bidi="ar-SA"/>
+          <w:lang w:val="en-US" w:eastAsia="de-CH" w:bidi="ar-SA"/>
         </w:rPr>
       </w:pPr>
       <w:r>
         <w:rPr>
           <w:b/>
           <w:noProof/>
-          <w:lang w:eastAsia="de-CH" w:bidi="ar-SA"/>
+          <w:lang w:val="en-US" w:eastAsia="de-CH" w:bidi="ar-SA"/>
         </w:rPr>
         <w:lastRenderedPageBreak/>
         <w:t>The Translation Process (Compiling)</w:t>
@@ -4195,7 +3648,7 @@
         <w:spacing w:after="120"/>
         <w:rPr>
           <w:noProof/>
-          <w:lang w:eastAsia="de-CH" w:bidi="ar-SA"/>
+          <w:lang w:val="en-US" w:eastAsia="de-CH" w:bidi="ar-SA"/>
         </w:rPr>
       </w:pPr>
       <w:r>
@@ -4359,27 +3812,7 @@
                                   <w:sz w:val="20"/>
                                   <w:szCs w:val="36"/>
                                 </w:rPr>
-                                <w:t xml:space="preserve">Human </w:t>
-                              </w:r>
-                              <w:proofErr w:type="spellStart"/>
-                              <w:r>
-                                <w:rPr>
-                                  <w:rFonts w:asciiTheme="minorHAnsi" w:hAnsi="Calibri" w:cstheme="minorBidi"/>
-                                  <w:kern w:val="24"/>
-                                  <w:sz w:val="20"/>
-                                  <w:szCs w:val="36"/>
-                                </w:rPr>
-                                <w:t>readable</w:t>
-                              </w:r>
-                              <w:proofErr w:type="spellEnd"/>
-                              <w:r>
-                                <w:rPr>
-                                  <w:rFonts w:asciiTheme="minorHAnsi" w:hAnsi="Calibri" w:cstheme="minorBidi"/>
-                                  <w:kern w:val="24"/>
-                                  <w:sz w:val="20"/>
-                                  <w:szCs w:val="36"/>
-                                </w:rPr>
-                                <w:t xml:space="preserve"> </w:t>
+                                <w:t xml:space="preserve">Human readable </w:t>
                               </w:r>
                             </w:p>
                             <w:p>
@@ -4391,7 +3824,6 @@
                                   <w:sz w:val="14"/>
                                 </w:rPr>
                               </w:pPr>
-                              <w:proofErr w:type="spellStart"/>
                               <w:r>
                                 <w:rPr>
                                   <w:rFonts w:asciiTheme="minorHAnsi" w:hAnsi="Calibri" w:cstheme="minorBidi"/>
@@ -4399,29 +3831,8 @@
                                   <w:sz w:val="20"/>
                                   <w:szCs w:val="36"/>
                                 </w:rPr>
-                                <w:t>source</w:t>
+                                <w:t>source code</w:t>
                               </w:r>
-                              <w:proofErr w:type="spellEnd"/>
-                              <w:r>
-                                <w:rPr>
-                                  <w:rFonts w:asciiTheme="minorHAnsi" w:hAnsi="Calibri" w:cstheme="minorBidi"/>
-                                  <w:kern w:val="24"/>
-                                  <w:sz w:val="20"/>
-                                  <w:szCs w:val="36"/>
-                                </w:rPr>
-                                <w:t xml:space="preserve"> </w:t>
-                              </w:r>
-                              <w:proofErr w:type="spellStart"/>
-                              <w:r>
-                                <w:rPr>
-                                  <w:rFonts w:asciiTheme="minorHAnsi" w:hAnsi="Calibri" w:cstheme="minorBidi"/>
-                                  <w:kern w:val="24"/>
-                                  <w:sz w:val="20"/>
-                                  <w:szCs w:val="36"/>
-                                </w:rPr>
-                                <w:t>code</w:t>
-                              </w:r>
-                              <w:proofErr w:type="spellEnd"/>
                             </w:p>
                           </w:txbxContent>
                         </wps:txbx>
@@ -4464,7 +3875,6 @@
                                   <w:sz w:val="14"/>
                                 </w:rPr>
                               </w:pPr>
-                              <w:proofErr w:type="spellStart"/>
                               <w:r>
                                 <w:rPr>
                                   <w:rFonts w:asciiTheme="minorHAnsi" w:hAnsi="Calibri" w:cstheme="minorBidi"/>
@@ -4472,37 +3882,7 @@
                                   <w:sz w:val="20"/>
                                   <w:szCs w:val="36"/>
                                 </w:rPr>
-                                <w:t>Machine</w:t>
-                              </w:r>
-                              <w:proofErr w:type="spellEnd"/>
-                              <w:r>
-                                <w:rPr>
-                                  <w:rFonts w:asciiTheme="minorHAnsi" w:hAnsi="Calibri" w:cstheme="minorBidi"/>
-                                  <w:kern w:val="24"/>
-                                  <w:sz w:val="20"/>
-                                  <w:szCs w:val="36"/>
-                                </w:rPr>
-                                <w:t xml:space="preserve"> </w:t>
-                              </w:r>
-                              <w:proofErr w:type="spellStart"/>
-                              <w:r>
-                                <w:rPr>
-                                  <w:rFonts w:asciiTheme="minorHAnsi" w:hAnsi="Calibri" w:cstheme="minorBidi"/>
-                                  <w:kern w:val="24"/>
-                                  <w:sz w:val="20"/>
-                                  <w:szCs w:val="36"/>
-                                </w:rPr>
-                                <w:t>readable</w:t>
-                              </w:r>
-                              <w:proofErr w:type="spellEnd"/>
-                              <w:r>
-                                <w:rPr>
-                                  <w:rFonts w:asciiTheme="minorHAnsi" w:hAnsi="Calibri" w:cstheme="minorBidi"/>
-                                  <w:kern w:val="24"/>
-                                  <w:sz w:val="20"/>
-                                  <w:szCs w:val="36"/>
-                                </w:rPr>
-                                <w:t xml:space="preserve"> </w:t>
+                                <w:t xml:space="preserve">Machine readable </w:t>
                               </w:r>
                               <w:r>
                                 <w:rPr>
@@ -4512,18 +3892,8 @@
                                   <w:szCs w:val="36"/>
                                 </w:rPr>
                                 <w:br/>
-                              </w:r>
-                              <w:proofErr w:type="spellStart"/>
-                              <w:r>
-                                <w:rPr>
-                                  <w:rFonts w:asciiTheme="minorHAnsi" w:hAnsi="Calibri" w:cstheme="minorBidi"/>
-                                  <w:kern w:val="24"/>
-                                  <w:sz w:val="20"/>
-                                  <w:szCs w:val="36"/>
-                                </w:rPr>
                                 <w:t>code</w:t>
                               </w:r>
-                              <w:proofErr w:type="spellEnd"/>
                             </w:p>
                           </w:txbxContent>
                         </wps:txbx>
@@ -5069,7 +4439,7 @@
       <w:pPr>
         <w:rPr>
           <w:noProof/>
-          <w:lang w:eastAsia="de-CH" w:bidi="ar-SA"/>
+          <w:lang w:val="en-US" w:eastAsia="de-CH" w:bidi="ar-SA"/>
         </w:rPr>
       </w:pPr>
     </w:p>
@@ -5077,7 +4447,7 @@
       <w:pPr>
         <w:rPr>
           <w:noProof/>
-          <w:lang w:eastAsia="de-CH" w:bidi="ar-SA"/>
+          <w:lang w:val="en-US" w:eastAsia="de-CH" w:bidi="ar-SA"/>
         </w:rPr>
       </w:pPr>
     </w:p>
@@ -5085,7 +4455,7 @@
       <w:pPr>
         <w:rPr>
           <w:noProof/>
-          <w:lang w:eastAsia="de-CH" w:bidi="ar-SA"/>
+          <w:lang w:val="en-US" w:eastAsia="de-CH" w:bidi="ar-SA"/>
         </w:rPr>
       </w:pPr>
     </w:p>
@@ -5093,7 +4463,7 @@
       <w:pPr>
         <w:rPr>
           <w:noProof/>
-          <w:lang w:eastAsia="de-CH" w:bidi="ar-SA"/>
+          <w:lang w:val="en-US" w:eastAsia="de-CH" w:bidi="ar-SA"/>
         </w:rPr>
       </w:pPr>
     </w:p>
@@ -5101,11 +4471,17 @@
       <w:pPr>
         <w:rPr>
           <w:noProof/>
-          <w:lang w:eastAsia="de-CH" w:bidi="ar-SA"/>
-        </w:rPr>
-      </w:pPr>
-    </w:p>
-    <w:p/>
+          <w:lang w:val="en-US" w:eastAsia="de-CH" w:bidi="ar-SA"/>
+        </w:rPr>
+      </w:pPr>
+    </w:p>
+    <w:p>
+      <w:pPr>
+        <w:rPr>
+          <w:lang w:val="en-US"/>
+        </w:rPr>
+      </w:pPr>
+    </w:p>
     <w:p>
       <w:pPr>
         <w:pStyle w:val="Aufgabe"/>
@@ -5138,23 +4514,13 @@
         </w:rPr>
         <w:t xml:space="preserve">Change the content of the </w:t>
       </w:r>
-      <w:proofErr w:type="gramStart"/>
       <w:r>
         <w:rPr>
           <w:rFonts w:ascii="Courier New" w:hAnsi="Courier New" w:cs="Courier New"/>
           <w:b/>
           <w:lang w:val="en-US"/>
         </w:rPr>
-        <w:t>act(</w:t>
-      </w:r>
-      <w:proofErr w:type="gramEnd"/>
-      <w:r>
-        <w:rPr>
-          <w:rFonts w:ascii="Courier New" w:hAnsi="Courier New" w:cs="Courier New"/>
-          <w:b/>
-          <w:lang w:val="en-US"/>
-        </w:rPr>
-        <w:t>)</w:t>
+        <w:t>act()</w:t>
       </w:r>
       <w:r>
         <w:rPr>
@@ -5287,11 +4653,20 @@
     <w:p>
       <w:pPr>
         <w:pStyle w:val="Aufgabe"/>
-      </w:pPr>
-      <w:r>
+        <w:rPr>
+          <w:lang w:val="en-US"/>
+        </w:rPr>
+      </w:pPr>
+      <w:r>
+        <w:rPr>
+          <w:lang w:val="en-US"/>
+        </w:rPr>
         <w:t>Task</w:t>
       </w:r>
       <w:r>
+        <w:rPr>
+          <w:lang w:val="en-US"/>
+        </w:rPr>
         <w:t xml:space="preserve"> 7:</w:t>
       </w:r>
     </w:p>
@@ -5621,23 +4996,13 @@
         </w:rPr>
         <w:t xml:space="preserve">, namely for walking around each tree. We can expand our program for clarity by introducing a new method. Below the </w:t>
       </w:r>
-      <w:proofErr w:type="gramStart"/>
       <w:r>
         <w:rPr>
           <w:rFonts w:ascii="Courier New" w:hAnsi="Courier New" w:cs="Courier New"/>
           <w:b/>
           <w:lang w:val="en-US"/>
         </w:rPr>
-        <w:t>act(</w:t>
-      </w:r>
-      <w:proofErr w:type="gramEnd"/>
-      <w:r>
-        <w:rPr>
-          <w:rFonts w:ascii="Courier New" w:hAnsi="Courier New" w:cs="Courier New"/>
-          <w:b/>
-          <w:lang w:val="en-US"/>
-        </w:rPr>
-        <w:t>)</w:t>
+        <w:t>act()</w:t>
       </w:r>
       <w:r>
         <w:rPr>
@@ -5652,25 +5017,45 @@
         <w:pStyle w:val="Quellcode"/>
         <w:rPr>
           <w:b/>
+          <w:lang w:val="en-US"/>
         </w:rPr>
       </w:pPr>
       <w:r>
         <w:rPr>
           <w:b/>
+          <w:lang w:val="en-US"/>
         </w:rPr>
         <w:t xml:space="preserve">public void </w:t>
       </w:r>
       <w:r>
         <w:rPr>
           <w:b/>
+          <w:lang w:val="en-US"/>
         </w:rPr>
         <w:t>goAroundTree</w:t>
       </w:r>
       <w:r>
         <w:rPr>
           <w:b/>
+          <w:lang w:val="en-US"/>
         </w:rPr>
         <w:t>()</w:t>
+      </w:r>
+      <w:r>
+        <w:rPr>
+          <w:b/>
+          <w:lang w:val="en-US"/>
+        </w:rPr>
+        <w:t xml:space="preserve"> </w:t>
+      </w:r>
+      <w:bookmarkStart w:id="0" w:name="_GoBack"/>
+      <w:bookmarkEnd w:id="0"/>
+      <w:r>
+        <w:rPr>
+          <w:b/>
+          <w:lang w:val="en-US"/>
+        </w:rPr>
+        <w:t>{</w:t>
       </w:r>
     </w:p>
     <w:p>
@@ -5686,18 +5071,9 @@
           <w:rFonts w:ascii="Courier New" w:hAnsi="Courier New" w:cs="Courier New"/>
           <w:b/>
           <w:noProof/>
-          <w:lang w:eastAsia="de-CH" w:bidi="ar-SA"/>
-        </w:rPr>
-      </w:pPr>
-      <w:r>
-        <w:rPr>
-          <w:rFonts w:ascii="Courier New" w:hAnsi="Courier New" w:cs="Courier New"/>
-          <w:b/>
-          <w:noProof/>
-          <w:lang w:eastAsia="de-CH" w:bidi="ar-SA"/>
-        </w:rPr>
-        <w:t>{</w:t>
-      </w:r>
+          <w:lang w:val="en-US" w:eastAsia="de-CH" w:bidi="ar-SA"/>
+        </w:rPr>
+      </w:pPr>
     </w:p>
     <w:p>
       <w:pPr>
@@ -5712,128 +5088,104 @@
           <w:rFonts w:ascii="Courier New" w:hAnsi="Courier New" w:cs="Courier New"/>
           <w:b/>
           <w:noProof/>
-          <w:lang w:eastAsia="de-CH" w:bidi="ar-SA"/>
-        </w:rPr>
-      </w:pPr>
-    </w:p>
-    <w:p>
-      <w:pPr>
-        <w:pStyle w:val="KeinLeerraum"/>
-        <w:pBdr>
-          <w:top w:val="single" w:sz="4" w:space="1" w:color="auto"/>
-          <w:left w:val="single" w:sz="4" w:space="4" w:color="auto"/>
-          <w:bottom w:val="single" w:sz="4" w:space="1" w:color="auto"/>
-          <w:right w:val="single" w:sz="4" w:space="4" w:color="auto"/>
-        </w:pBdr>
+          <w:lang w:val="en-US" w:eastAsia="de-CH" w:bidi="ar-SA"/>
+        </w:rPr>
+      </w:pPr>
+      <w:r>
         <w:rPr>
           <w:rFonts w:ascii="Courier New" w:hAnsi="Courier New" w:cs="Courier New"/>
           <w:b/>
           <w:noProof/>
-          <w:lang w:eastAsia="de-CH" w:bidi="ar-SA"/>
-        </w:rPr>
-      </w:pPr>
+          <w:lang w:val="en-US" w:eastAsia="de-CH" w:bidi="ar-SA"/>
+        </w:rPr>
+        <w:t>}</w:t>
+      </w:r>
+    </w:p>
+    <w:p>
+      <w:pPr>
+        <w:pStyle w:val="KeinLeerraum"/>
+        <w:rPr>
+          <w:lang w:val="en-US"/>
+        </w:rPr>
+      </w:pPr>
+    </w:p>
+    <w:p>
+      <w:pPr>
+        <w:pStyle w:val="KeinLeerraum"/>
+        <w:rPr>
+          <w:noProof/>
+          <w:lang w:val="en-US" w:eastAsia="de-CH" w:bidi="ar-SA"/>
+        </w:rPr>
+      </w:pPr>
+    </w:p>
+    <w:p>
+      <w:pPr>
+        <w:rPr>
+          <w:noProof/>
+          <w:lang w:val="en-US" w:eastAsia="de-CH" w:bidi="ar-SA"/>
+        </w:rPr>
+      </w:pPr>
+      <w:r>
+        <w:rPr>
+          <w:noProof/>
+          <w:lang w:val="en-US" w:eastAsia="de-CH" w:bidi="ar-SA"/>
+        </w:rPr>
+        <w:t>Between the curly brackets of the method, write the commands to make it go around a tree.</w:t>
+      </w:r>
+    </w:p>
+    <w:p>
+      <w:pPr>
+        <w:rPr>
+          <w:noProof/>
+          <w:lang w:val="en-US" w:eastAsia="de-CH" w:bidi="ar-SA"/>
+        </w:rPr>
+      </w:pPr>
+      <w:r>
+        <w:rPr>
+          <w:noProof/>
+          <w:lang w:val="en-US" w:eastAsia="de-CH" w:bidi="ar-SA"/>
+        </w:rPr>
+        <w:t xml:space="preserve">Now use the new method </w:t>
+      </w:r>
       <w:r>
         <w:rPr>
           <w:rFonts w:ascii="Courier New" w:hAnsi="Courier New" w:cs="Courier New"/>
           <w:b/>
-          <w:noProof/>
-          <w:lang w:eastAsia="de-CH" w:bidi="ar-SA"/>
-        </w:rPr>
-        <w:t>}</w:t>
-      </w:r>
-    </w:p>
-    <w:p>
-      <w:pPr>
-        <w:pStyle w:val="KeinLeerraum"/>
-      </w:pPr>
-    </w:p>
-    <w:p>
-      <w:pPr>
-        <w:pStyle w:val="KeinLeerraum"/>
-        <w:rPr>
-          <w:noProof/>
-          <w:lang w:eastAsia="de-CH" w:bidi="ar-SA"/>
-        </w:rPr>
-      </w:pPr>
-    </w:p>
-    <w:p>
-      <w:pPr>
+          <w:lang w:val="en-US"/>
+        </w:rPr>
+        <w:t>goAroundTree()</w:t>
+      </w:r>
+      <w:r>
         <w:rPr>
           <w:noProof/>
           <w:lang w:val="en-US" w:eastAsia="de-CH" w:bidi="ar-SA"/>
         </w:rPr>
-      </w:pPr>
+        <w:t xml:space="preserve"> inside the </w:t>
+      </w:r>
+      <w:r>
+        <w:rPr>
+          <w:rFonts w:ascii="Courier New" w:hAnsi="Courier New" w:cs="Courier New"/>
+          <w:b/>
+          <w:lang w:val="en-US"/>
+        </w:rPr>
+        <w:t>act()</w:t>
+      </w:r>
       <w:r>
         <w:rPr>
           <w:noProof/>
           <w:lang w:val="en-US" w:eastAsia="de-CH" w:bidi="ar-SA"/>
         </w:rPr>
-        <w:t>Between the curly brackets of the method, write the commands to make it go around a tree.</w:t>
-      </w:r>
-    </w:p>
-    <w:p>
-      <w:pPr>
+        <w:t xml:space="preserve"> method for each of the three trees.</w:t>
+      </w:r>
+    </w:p>
+    <w:p>
+      <w:pPr>
+        <w:pStyle w:val="KeinLeerraum"/>
         <w:rPr>
           <w:noProof/>
           <w:lang w:val="en-US" w:eastAsia="de-CH" w:bidi="ar-SA"/>
         </w:rPr>
       </w:pPr>
-      <w:r>
-        <w:rPr>
-          <w:noProof/>
-          <w:lang w:val="en-US" w:eastAsia="de-CH" w:bidi="ar-SA"/>
-        </w:rPr>
-        <w:t xml:space="preserve">Now use the new method </w:t>
-      </w:r>
-      <w:proofErr w:type="gramStart"/>
-      <w:r>
-        <w:rPr>
-          <w:rFonts w:ascii="Courier New" w:hAnsi="Courier New" w:cs="Courier New"/>
-          <w:b/>
-          <w:lang w:val="en-US"/>
-        </w:rPr>
-        <w:t>goAroundTree(</w:t>
-      </w:r>
-      <w:proofErr w:type="gramEnd"/>
-      <w:r>
-        <w:rPr>
-          <w:rFonts w:ascii="Courier New" w:hAnsi="Courier New" w:cs="Courier New"/>
-          <w:b/>
-          <w:lang w:val="en-US"/>
-        </w:rPr>
-        <w:t>)</w:t>
-      </w:r>
-      <w:r>
-        <w:rPr>
-          <w:noProof/>
-          <w:lang w:val="en-US" w:eastAsia="de-CH" w:bidi="ar-SA"/>
-        </w:rPr>
-        <w:t xml:space="preserve"> inside the </w:t>
-      </w:r>
-      <w:r>
-        <w:rPr>
-          <w:rFonts w:ascii="Courier New" w:hAnsi="Courier New" w:cs="Courier New"/>
-          <w:b/>
-          <w:lang w:val="en-US"/>
-        </w:rPr>
-        <w:t>act()</w:t>
-      </w:r>
-      <w:r>
-        <w:rPr>
-          <w:noProof/>
-          <w:lang w:val="en-US" w:eastAsia="de-CH" w:bidi="ar-SA"/>
-        </w:rPr>
-        <w:t xml:space="preserve"> method for each of the three trees.</w:t>
-      </w:r>
-    </w:p>
-    <w:p>
-      <w:pPr>
-        <w:pStyle w:val="KeinLeerraum"/>
-        <w:rPr>
-          <w:noProof/>
-          <w:lang w:val="en-US" w:eastAsia="de-CH" w:bidi="ar-SA"/>
-        </w:rPr>
-      </w:pPr>
     </w:p>
     <w:p>
       <w:pPr>
@@ -5841,15 +5193,7 @@
       </w:pPr>
       <w:r>
         <w:lastRenderedPageBreak/>
-        <w:t xml:space="preserve">Learning Summary </w:t>
-      </w:r>
-      <w:proofErr w:type="spellStart"/>
-      <w:r>
-        <w:t>of</w:t>
-      </w:r>
-      <w:proofErr w:type="spellEnd"/>
-      <w:r>
-        <w:t xml:space="preserve"> Chapter 1</w:t>
+        <w:t>Learning Summary of Chapter 1</w:t>
       </w:r>
     </w:p>
     <w:p>
@@ -6015,46 +5359,15 @@
     <w:p>
       <w:pPr>
         <w:pStyle w:val="Lsung"/>
-      </w:pPr>
-      <w:proofErr w:type="spellStart"/>
-      <w:r>
-        <w:t>Performs</w:t>
-      </w:r>
-      <w:proofErr w:type="spellEnd"/>
-      <w:r>
-        <w:t xml:space="preserve"> an </w:t>
-      </w:r>
-      <w:proofErr w:type="spellStart"/>
-      <w:r>
-        <w:t>action</w:t>
-      </w:r>
-      <w:proofErr w:type="spellEnd"/>
-      <w:r>
-        <w:t xml:space="preserve"> but </w:t>
-      </w:r>
-      <w:proofErr w:type="spellStart"/>
-      <w:r>
-        <w:t>does</w:t>
-      </w:r>
-      <w:proofErr w:type="spellEnd"/>
-      <w:r>
-        <w:t xml:space="preserve"> not </w:t>
-      </w:r>
-      <w:proofErr w:type="spellStart"/>
-      <w:r>
-        <w:t>return</w:t>
-      </w:r>
-      <w:proofErr w:type="spellEnd"/>
-      <w:r>
-        <w:t xml:space="preserve"> a </w:t>
-      </w:r>
-      <w:proofErr w:type="spellStart"/>
-      <w:r>
-        <w:t>result</w:t>
-      </w:r>
-      <w:proofErr w:type="spellEnd"/>
-      <w:r>
-        <w:t>.</w:t>
+        <w:rPr>
+          <w:lang w:val="en-US"/>
+        </w:rPr>
+      </w:pPr>
+      <w:r>
+        <w:rPr>
+          <w:lang w:val="en-US"/>
+        </w:rPr>
+        <w:t>Performs an action but does not return a result.</w:t>
       </w:r>
     </w:p>
     <w:p>
@@ -6074,8 +5387,6 @@
         </w:rPr>
         <w:t xml:space="preserve">What is special about a method with a </w:t>
       </w:r>
-      <w:proofErr w:type="spellStart"/>
-      <w:proofErr w:type="gramStart"/>
       <w:r>
         <w:rPr>
           <w:rFonts w:ascii="Courier New" w:hAnsi="Courier New" w:cs="Courier New"/>
@@ -6084,8 +5395,6 @@
         </w:rPr>
         <w:t>boolean</w:t>
       </w:r>
-      <w:proofErr w:type="spellEnd"/>
-      <w:proofErr w:type="gramEnd"/>
       <w:r>
         <w:rPr>
           <w:b/>
@@ -6117,18 +5426,8 @@
         <w:rPr>
           <w:lang w:val="en-US"/>
         </w:rPr>
-        <w:t xml:space="preserve">Returns a result of the type </w:t>
-      </w:r>
-      <w:proofErr w:type="spellStart"/>
-      <w:proofErr w:type="gramStart"/>
-      <w:r>
-        <w:rPr>
-          <w:lang w:val="en-US"/>
-        </w:rPr>
-        <w:t>boolean</w:t>
-      </w:r>
-      <w:proofErr w:type="spellEnd"/>
-      <w:proofErr w:type="gramEnd"/>
+        <w:t>Returns a result of the type boolean</w:t>
+      </w:r>
       <w:r>
         <w:rPr>
           <w:lang w:val="en-US"/>
@@ -6153,8 +5452,6 @@
         </w:rPr>
         <w:t xml:space="preserve">What values can </w:t>
       </w:r>
-      <w:proofErr w:type="spellStart"/>
-      <w:proofErr w:type="gramStart"/>
       <w:r>
         <w:rPr>
           <w:rFonts w:ascii="Courier New" w:hAnsi="Courier New" w:cs="Courier New"/>
@@ -6163,8 +5460,6 @@
         </w:rPr>
         <w:t>boolean</w:t>
       </w:r>
-      <w:proofErr w:type="spellEnd"/>
-      <w:proofErr w:type="gramEnd"/>
       <w:r>
         <w:rPr>
           <w:b/>
@@ -6189,27 +5484,15 @@
       <w:pPr>
         <w:pStyle w:val="Lsung"/>
       </w:pPr>
-      <w:proofErr w:type="spellStart"/>
-      <w:r>
-        <w:t>true</w:t>
-      </w:r>
-      <w:proofErr w:type="spellEnd"/>
-      <w:r>
-        <w:t xml:space="preserve"> </w:t>
-      </w:r>
-      <w:proofErr w:type="spellStart"/>
-      <w:r>
-        <w:t>and</w:t>
-      </w:r>
-      <w:proofErr w:type="spellEnd"/>
-      <w:r>
-        <w:t xml:space="preserve"> </w:t>
-      </w:r>
-      <w:proofErr w:type="spellStart"/>
+      <w:r>
+        <w:t xml:space="preserve">true </w:t>
+      </w:r>
+      <w:r>
+        <w:t xml:space="preserve">and </w:t>
+      </w:r>
       <w:r>
         <w:t>false</w:t>
       </w:r>
-      <w:proofErr w:type="spellEnd"/>
     </w:p>
     <w:p>
       <w:pPr>
@@ -6234,23 +5517,39 @@
         </w:rPr>
         <w:t xml:space="preserve"> </w:t>
       </w:r>
-      <w:proofErr w:type="gramStart"/>
       <w:r>
         <w:rPr>
           <w:rFonts w:ascii="Courier New" w:hAnsi="Courier New" w:cs="Courier New"/>
           <w:b/>
           <w:lang w:val="en-US"/>
         </w:rPr>
-        <w:t>move(</w:t>
-      </w:r>
-      <w:proofErr w:type="gramEnd"/>
+        <w:t>move()</w:t>
+      </w:r>
+      <w:r>
+        <w:rPr>
+          <w:lang w:val="en-US"/>
+        </w:rPr>
+        <w:t xml:space="preserve"> </w:t>
+      </w:r>
+      <w:r>
+        <w:rPr>
+          <w:lang w:val="en-US"/>
+        </w:rPr>
+        <w:t>and</w:t>
+      </w:r>
+      <w:r>
+        <w:rPr>
+          <w:lang w:val="en-US"/>
+        </w:rPr>
+        <w:t xml:space="preserve"> </w:t>
+      </w:r>
       <w:r>
         <w:rPr>
           <w:rFonts w:ascii="Courier New" w:hAnsi="Courier New" w:cs="Courier New"/>
           <w:b/>
           <w:lang w:val="en-US"/>
         </w:rPr>
-        <w:t>)</w:t>
+        <w:t>act()</w:t>
       </w:r>
       <w:r>
         <w:rPr>
@@ -6262,112 +5561,54 @@
         <w:rPr>
           <w:lang w:val="en-US"/>
         </w:rPr>
-        <w:t>and</w:t>
-      </w:r>
-      <w:r>
-        <w:rPr>
-          <w:lang w:val="en-US"/>
-        </w:rPr>
-        <w:t xml:space="preserve"> </w:t>
-      </w:r>
+        <w:t>in our Kara scenario</w:t>
+      </w:r>
+      <w:r>
+        <w:rPr>
+          <w:lang w:val="en-US"/>
+        </w:rPr>
+        <w:t>?</w:t>
+      </w:r>
+    </w:p>
+    <w:p>
+      <w:pPr>
+        <w:pStyle w:val="Lsung"/>
+        <w:rPr>
+          <w:lang w:val="en-US"/>
+        </w:rPr>
+      </w:pPr>
       <w:r>
         <w:rPr>
           <w:rFonts w:ascii="Courier New" w:hAnsi="Courier New" w:cs="Courier New"/>
-          <w:b/>
-          <w:lang w:val="en-US"/>
-        </w:rPr>
-        <w:t>act()</w:t>
-      </w:r>
-      <w:r>
-        <w:rPr>
-          <w:lang w:val="en-US"/>
-        </w:rPr>
-        <w:t xml:space="preserve"> </w:t>
-      </w:r>
-      <w:r>
-        <w:rPr>
-          <w:lang w:val="en-US"/>
-        </w:rPr>
-        <w:t>in our Kara scenario</w:t>
-      </w:r>
-      <w:r>
-        <w:rPr>
-          <w:lang w:val="en-US"/>
-        </w:rPr>
-        <w:t>?</w:t>
+          <w:lang w:val="en-US"/>
+        </w:rPr>
+        <w:t>move</w:t>
+      </w:r>
+      <w:r>
+        <w:rPr>
+          <w:lang w:val="en-US"/>
+        </w:rPr>
+        <w:t xml:space="preserve">() </w:t>
+      </w:r>
+      <w:r>
+        <w:rPr>
+          <w:lang w:val="en-US"/>
+        </w:rPr>
+        <w:t xml:space="preserve">moves Kara one step forward. </w:t>
+      </w:r>
+      <w:r>
+        <w:rPr>
+          <w:lang w:val="en-US"/>
+        </w:rPr>
+        <w:t>In act() we can call any method we want.</w:t>
       </w:r>
     </w:p>
     <w:p>
       <w:pPr>
         <w:pStyle w:val="Lsung"/>
-      </w:pPr>
-      <w:proofErr w:type="spellStart"/>
-      <w:r>
-        <w:rPr>
-          <w:rFonts w:ascii="Courier New" w:hAnsi="Courier New" w:cs="Courier New"/>
-        </w:rPr>
-        <w:t>move</w:t>
-      </w:r>
-      <w:proofErr w:type="spellEnd"/>
-      <w:r>
-        <w:t xml:space="preserve">() </w:t>
-      </w:r>
-      <w:proofErr w:type="spellStart"/>
-      <w:r>
-        <w:t>moves</w:t>
-      </w:r>
-      <w:proofErr w:type="spellEnd"/>
-      <w:r>
-        <w:t xml:space="preserve"> Kara </w:t>
-      </w:r>
-      <w:proofErr w:type="spellStart"/>
-      <w:r>
-        <w:t>one</w:t>
-      </w:r>
-      <w:proofErr w:type="spellEnd"/>
-      <w:r>
-        <w:t xml:space="preserve"> </w:t>
-      </w:r>
-      <w:proofErr w:type="spellStart"/>
-      <w:r>
-        <w:t>step</w:t>
-      </w:r>
-      <w:proofErr w:type="spellEnd"/>
-      <w:r>
-        <w:t xml:space="preserve"> </w:t>
-      </w:r>
-      <w:proofErr w:type="spellStart"/>
-      <w:r>
-        <w:t>forward</w:t>
-      </w:r>
-      <w:proofErr w:type="spellEnd"/>
-      <w:r>
-        <w:t xml:space="preserve">. </w:t>
-      </w:r>
-      <w:r>
-        <w:rPr>
-          <w:lang w:val="en-US"/>
-        </w:rPr>
-        <w:t xml:space="preserve">In </w:t>
-      </w:r>
-      <w:proofErr w:type="gramStart"/>
-      <w:r>
-        <w:rPr>
-          <w:lang w:val="en-US"/>
-        </w:rPr>
-        <w:t>act(</w:t>
-      </w:r>
-      <w:proofErr w:type="gramEnd"/>
-      <w:r>
-        <w:rPr>
-          <w:lang w:val="en-US"/>
-        </w:rPr>
-        <w:t>) we can call any method we want.</w:t>
-      </w:r>
-    </w:p>
-    <w:p>
-      <w:pPr>
-        <w:pStyle w:val="Lsung"/>
+        <w:rPr>
+          <w:lang w:val="en-US"/>
+        </w:rPr>
       </w:pPr>
     </w:p>
     <w:p>
@@ -6409,133 +5650,31 @@
     <w:p>
       <w:pPr>
         <w:pStyle w:val="Lsung"/>
-      </w:pPr>
-      <w:proofErr w:type="spellStart"/>
-      <w:r>
-        <w:t>Compiling</w:t>
-      </w:r>
-      <w:proofErr w:type="spellEnd"/>
-      <w:r>
-        <w:t xml:space="preserve"> </w:t>
-      </w:r>
-      <w:proofErr w:type="spellStart"/>
-      <w:r>
-        <w:t>is</w:t>
-      </w:r>
-      <w:proofErr w:type="spellEnd"/>
-      <w:r>
-        <w:t xml:space="preserve"> </w:t>
-      </w:r>
-      <w:proofErr w:type="spellStart"/>
-      <w:r>
-        <w:t>the</w:t>
-      </w:r>
-      <w:proofErr w:type="spellEnd"/>
-      <w:r>
-        <w:t xml:space="preserve"> </w:t>
-      </w:r>
-      <w:proofErr w:type="spellStart"/>
-      <w:r>
-        <w:t>translation</w:t>
-      </w:r>
-      <w:proofErr w:type="spellEnd"/>
-      <w:r>
-        <w:t xml:space="preserve"> </w:t>
-      </w:r>
-      <w:proofErr w:type="spellStart"/>
-      <w:r>
-        <w:t>of</w:t>
-      </w:r>
-      <w:proofErr w:type="spellEnd"/>
-      <w:r>
-        <w:t xml:space="preserve"> </w:t>
-      </w:r>
-      <w:proofErr w:type="spellStart"/>
-      <w:r>
-        <w:t>source</w:t>
-      </w:r>
-      <w:proofErr w:type="spellEnd"/>
-      <w:r>
-        <w:t xml:space="preserve"> </w:t>
-      </w:r>
-      <w:proofErr w:type="spellStart"/>
-      <w:r>
-        <w:t>code</w:t>
-      </w:r>
-      <w:proofErr w:type="spellEnd"/>
-      <w:r>
-        <w:t xml:space="preserve"> </w:t>
-      </w:r>
-      <w:proofErr w:type="spellStart"/>
-      <w:r>
-        <w:t>into</w:t>
-      </w:r>
-      <w:proofErr w:type="spellEnd"/>
-      <w:r>
-        <w:t xml:space="preserve"> </w:t>
-      </w:r>
-      <w:proofErr w:type="spellStart"/>
-      <w:r>
-        <w:t>machine</w:t>
-      </w:r>
-      <w:proofErr w:type="spellEnd"/>
-      <w:r>
-        <w:t xml:space="preserve"> </w:t>
-      </w:r>
-      <w:proofErr w:type="spellStart"/>
-      <w:r>
-        <w:t>code</w:t>
-      </w:r>
-      <w:proofErr w:type="spellEnd"/>
-      <w:r>
-        <w:t xml:space="preserve"> so </w:t>
-      </w:r>
-      <w:proofErr w:type="spellStart"/>
-      <w:r>
-        <w:t>that</w:t>
-      </w:r>
-      <w:proofErr w:type="spellEnd"/>
-      <w:r>
-        <w:t xml:space="preserve"> </w:t>
-      </w:r>
-      <w:proofErr w:type="spellStart"/>
-      <w:r>
-        <w:t>the</w:t>
-      </w:r>
-      <w:proofErr w:type="spellEnd"/>
-      <w:r>
-        <w:t xml:space="preserve"> </w:t>
-      </w:r>
-      <w:proofErr w:type="spellStart"/>
-      <w:r>
-        <w:t>computer</w:t>
-      </w:r>
-      <w:proofErr w:type="spellEnd"/>
-      <w:r>
-        <w:t xml:space="preserve"> </w:t>
-      </w:r>
-      <w:proofErr w:type="spellStart"/>
-      <w:r>
-        <w:t>can</w:t>
-      </w:r>
-      <w:proofErr w:type="spellEnd"/>
-      <w:r>
-        <w:t xml:space="preserve"> </w:t>
-      </w:r>
-      <w:proofErr w:type="spellStart"/>
-      <w:r>
-        <w:t>understand</w:t>
-      </w:r>
-      <w:proofErr w:type="spellEnd"/>
-      <w:r>
-        <w:t xml:space="preserve"> it.</w:t>
-      </w:r>
-    </w:p>
-    <w:p>
-      <w:bookmarkStart w:id="0" w:name="_GoBack"/>
-      <w:bookmarkEnd w:id="0"/>
-    </w:p>
-    <w:p/>
+        <w:rPr>
+          <w:lang w:val="en-US"/>
+        </w:rPr>
+      </w:pPr>
+      <w:r>
+        <w:rPr>
+          <w:lang w:val="en-US"/>
+        </w:rPr>
+        <w:t>Compiling is the translation of source code into machine code so that the computer can understand it.</w:t>
+      </w:r>
+    </w:p>
+    <w:p>
+      <w:pPr>
+        <w:rPr>
+          <w:lang w:val="en-US"/>
+        </w:rPr>
+      </w:pPr>
+    </w:p>
+    <w:p>
+      <w:pPr>
+        <w:rPr>
+          <w:lang w:val="en-US"/>
+        </w:rPr>
+      </w:pPr>
+    </w:p>
     <w:sectPr>
       <w:headerReference w:type="default" r:id="rId31"/>
       <w:footerReference w:type="default" r:id="rId32"/>
@@ -6688,16 +5827,8 @@
         <w:rPr>
           <w:lang w:val="en-US"/>
         </w:rPr>
-        <w:t xml:space="preserve">Introduction to Java using </w:t>
-      </w:r>
-      <w:proofErr w:type="spellStart"/>
-      <w:r>
-        <w:rPr>
-          <w:lang w:val="en-US"/>
-        </w:rPr>
-        <w:t>Greenfoot</w:t>
-      </w:r>
-      <w:proofErr w:type="spellEnd"/>
+        <w:t>Introduction to Java using Greenfoot</w:t>
+      </w:r>
       <w:r>
         <w:rPr>
           <w:lang w:val="en-US"/>
@@ -6708,21 +5839,7 @@
         <w:rPr>
           <w:lang w:val="en-US"/>
         </w:rPr>
-        <w:t xml:space="preserve"> by Michael </w:t>
-      </w:r>
-      <w:proofErr w:type="spellStart"/>
-      <w:r>
-        <w:rPr>
-          <w:lang w:val="en-US"/>
-        </w:rPr>
-        <w:t>Kölling</w:t>
-      </w:r>
-      <w:proofErr w:type="spellEnd"/>
-      <w:r>
-        <w:rPr>
-          <w:lang w:val="en-US"/>
-        </w:rPr>
-        <w:t xml:space="preserve"> (2010).</w:t>
+        <w:t xml:space="preserve"> by Michael Kölling (2010).</w:t>
       </w:r>
     </w:p>
     <w:p>
@@ -6748,30 +5865,8 @@
         <w:rPr>
           <w:lang w:val="en-US"/>
         </w:rPr>
-        <w:t xml:space="preserve">were developed by </w:t>
-      </w:r>
-      <w:proofErr w:type="spellStart"/>
-      <w:r>
-        <w:rPr>
-          <w:lang w:val="en-US"/>
-        </w:rPr>
-        <w:t>Jürg</w:t>
-      </w:r>
-      <w:proofErr w:type="spellEnd"/>
-      <w:r>
-        <w:rPr>
-          <w:lang w:val="en-US"/>
-        </w:rPr>
-        <w:t xml:space="preserve"> </w:t>
-      </w:r>
-      <w:proofErr w:type="spellStart"/>
-      <w:r>
-        <w:rPr>
-          <w:lang w:val="en-US"/>
-        </w:rPr>
-        <w:t>Nievergelt</w:t>
-      </w:r>
-      <w:proofErr w:type="spellEnd"/>
+        <w:t>were developed by Jürg Nievergelt</w:t>
+      </w:r>
       <w:r>
         <w:rPr>
           <w:lang w:val="en-US"/>
@@ -6782,21 +5877,7 @@
         <w:rPr>
           <w:lang w:val="en-US"/>
         </w:rPr>
-        <w:t xml:space="preserve">Werner Hartmann, </w:t>
-      </w:r>
-      <w:proofErr w:type="spellStart"/>
-      <w:r>
-        <w:rPr>
-          <w:lang w:val="en-US"/>
-        </w:rPr>
-        <w:t>Raimond</w:t>
-      </w:r>
-      <w:proofErr w:type="spellEnd"/>
-      <w:r>
-        <w:rPr>
-          <w:lang w:val="en-US"/>
-        </w:rPr>
-        <w:t xml:space="preserve"> Reichert et al.</w:t>
+        <w:t>Werner Hartmann, Raimond Reichert et al.</w:t>
       </w:r>
       <w:r>
         <w:rPr>
@@ -11329,7 +10410,7 @@
 </file>
 
 <file path=customXml/itemProps2.xml><?xml version="1.0" encoding="utf-8"?>
-<ds:datastoreItem xmlns:ds="http://schemas.openxmlformats.org/officeDocument/2006/customXml" ds:itemID="{220C7206-24AA-4711-9CD6-25CD0F86C06A}">
+<ds:datastoreItem xmlns:ds="http://schemas.openxmlformats.org/officeDocument/2006/customXml" ds:itemID="{68FCE7E5-A831-4A2D-AC15-237EE5B60C7E}">
   <ds:schemaRefs>
     <ds:schemaRef ds:uri="http://schemas.openxmlformats.org/officeDocument/2006/bibliography"/>
   </ds:schemaRefs>

</xml_diff>